<commit_message>
update: cap nhat them phan truyen du lieu ppg den ung dung
</commit_message>
<xml_diff>
--- a/truyen-ppg-den-app-qu-ble.docx
+++ b/truyen-ppg-den-app-qu-ble.docx
@@ -384,15 +384,7 @@
           <w:bCs/>
           <w:szCs w:val="26"/>
         </w:rPr>
-        <w:t>3.4.</w:t>
-      </w:r>
-      <w:r>
-        <w:rPr>
-          <w:b/>
-          <w:bCs/>
-          <w:szCs w:val="26"/>
-        </w:rPr>
-        <w:t>1. Khởi tạo cấu hình BLE trên thiết bị</w:t>
+        <w:t>3.4.1. Khởi tạo cấu hình BLE trên thiết bị</w:t>
       </w:r>
     </w:p>
     <w:p>
@@ -433,13 +425,7 @@
         <w:rPr>
           <w:szCs w:val="26"/>
         </w:rPr>
-        <w:t xml:space="preserve">: </w:t>
-      </w:r>
-      <w:r>
-        <w:rPr>
-          <w:szCs w:val="26"/>
-        </w:rPr>
-        <w:t>Thông qua quá trình khởi tạo, thiết bị xác định dữ liệu quảng bá mà nó sẽ gửi ra môi trường xung quanh. Điều này cho phép các thiết bị khác có thể nhận biết sự hiện diện và tính năng của thiết bị đó. Thông tin quảng bá có thể bao gồm tên thiết bị, mã định danh, hoặc các thông tin khác để xác định và phân biệt thiết bị từ các thiết bị khác trong phạm vi kết nối.</w:t>
+        <w:t>: Thông qua quá trình khởi tạo, thiết bị xác định dữ liệu quảng bá mà nó sẽ gửi ra môi trường xung quanh. Điều này cho phép các thiết bị khác có thể nhận biết sự hiện diện và tính năng của thiết bị đó. Thông tin quảng bá có thể bao gồm tên thiết bị, mã định danh, hoặc các thông tin khác để xác định và phân biệt thiết bị từ các thiết bị khác trong phạm vi kết nối.</w:t>
       </w:r>
     </w:p>
     <w:p>
@@ -905,8 +891,6 @@
             <w:pPr>
               <w:jc w:val="center"/>
               <w:rPr>
-                <w:b/>
-                <w:bCs/>
                 <w:noProof w:val="0"/>
                 <w:sz w:val="22"/>
               </w:rPr>
@@ -933,12 +917,7 @@
             </w:pPr>
             <w:r>
               <w:rPr>
-                <w:color w:val="auto"/>
-                <w14:textFill>
-                  <w14:solidFill>
-                    <w14:srgbClr w14:val="000000"/>
-                  </w14:solidFill>
-                </w14:textFill>
+                <w:color w:val="000000"/>
               </w:rPr>
               <w:t>Mô tả</w:t>
             </w:r>
@@ -1211,8 +1190,6 @@
             <w:pPr>
               <w:jc w:val="center"/>
               <w:rPr>
-                <w:b/>
-                <w:bCs/>
                 <w:noProof w:val="0"/>
                 <w:sz w:val="22"/>
               </w:rPr>
@@ -1239,12 +1216,7 @@
             </w:pPr>
             <w:r>
               <w:rPr>
-                <w:color w:val="auto"/>
-                <w14:textFill>
-                  <w14:solidFill>
-                    <w14:srgbClr w14:val="000000"/>
-                  </w14:solidFill>
-                </w14:textFill>
+                <w:color w:val="000000"/>
               </w:rPr>
               <w:t>Mô tả</w:t>
             </w:r>
@@ -1765,13 +1737,7 @@
         <w:rPr>
           <w:szCs w:val="26"/>
         </w:rPr>
-        <w:t xml:space="preserve">Bảng dưới đây mô tả các yêu cầu trên </w:t>
-      </w:r>
-      <w:r>
-        <w:rPr>
-          <w:szCs w:val="26"/>
-        </w:rPr>
-        <w:t>r</w:t>
+        <w:t>Bảng dưới đây mô tả các yêu cầu trên r</w:t>
       </w:r>
       <w:r>
         <w:rPr>
@@ -2422,14 +2388,2418 @@
         <w:spacing w:line="360" w:lineRule="auto"/>
         <w:jc w:val="both"/>
         <w:rPr>
-          <w:szCs w:val="26"/>
-        </w:rPr>
-      </w:pPr>
-    </w:p>
-    <w:p>
-      <w:pPr>
-        <w:spacing w:line="360" w:lineRule="auto"/>
-        <w:jc w:val="both"/>
+          <w:b/>
+          <w:bCs/>
+          <w:szCs w:val="26"/>
+        </w:rPr>
+      </w:pPr>
+      <w:r>
+        <w:rPr>
+          <w:b/>
+          <w:bCs/>
+          <w:szCs w:val="26"/>
+        </w:rPr>
+        <w:lastRenderedPageBreak/>
+        <w:t>3.4.</w:t>
+      </w:r>
+      <w:r>
+        <w:rPr>
+          <w:b/>
+          <w:bCs/>
+          <w:szCs w:val="26"/>
+        </w:rPr>
+        <w:t>2</w:t>
+      </w:r>
+      <w:r>
+        <w:rPr>
+          <w:b/>
+          <w:bCs/>
+          <w:szCs w:val="26"/>
+        </w:rPr>
+        <w:t xml:space="preserve">. </w:t>
+      </w:r>
+      <w:r>
+        <w:rPr>
+          <w:b/>
+          <w:bCs/>
+          <w:szCs w:val="26"/>
+        </w:rPr>
+        <w:t>Xây dựng ứng dụng di động hỗ trợ kết nối BLE.</w:t>
+      </w:r>
+    </w:p>
+    <w:p>
+      <w:pPr>
+        <w:spacing w:line="360" w:lineRule="auto"/>
+        <w:jc w:val="both"/>
+        <w:rPr>
+          <w:szCs w:val="26"/>
+        </w:rPr>
+      </w:pPr>
+      <w:r>
+        <w:rPr>
+          <w:szCs w:val="26"/>
+        </w:rPr>
+        <w:t>Trên thiết bị di động, chúng ta có thể xây dựng một ứng dụng hỗ trợ kết nối BLE, cho phép kết nối đến thiết bị đo đạc và thực hiện các yêu cầu liên quan đến quá trình thu thập dữ liệu. Ứng dụng này sẽ giúp người dùng thực hiện các yêu cầu bắt đầu và dừng thu thập dữ liệu trên thiết bị đo.</w:t>
+      </w:r>
+    </w:p>
+    <w:p>
+      <w:pPr>
+        <w:spacing w:line="360" w:lineRule="auto"/>
+        <w:jc w:val="both"/>
+        <w:rPr>
+          <w:szCs w:val="26"/>
+        </w:rPr>
+      </w:pPr>
+      <w:r>
+        <w:rPr>
+          <w:szCs w:val="26"/>
+        </w:rPr>
+        <w:t>Dữ liệu thu thập được từ thiết bị đo sẽ được gửi đến ứng dụng di động. Trên ứng dụng, chúng ta có thể sử dụng dữ liệu này để vẽ dạng sóng PPG (Photoplethysmography), giúp người dùng thuận tiện theo dõi và đánh giá trạng thái sức khỏe của mình.</w:t>
+      </w:r>
+    </w:p>
+    <w:p>
+      <w:pPr>
+        <w:spacing w:line="360" w:lineRule="auto"/>
+        <w:jc w:val="both"/>
+        <w:rPr>
+          <w:szCs w:val="26"/>
+        </w:rPr>
+      </w:pPr>
+      <w:r>
+        <w:rPr>
+          <w:szCs w:val="26"/>
+        </w:rPr>
+        <w:t xml:space="preserve">Ứng dụng sẽ cung cấp giao diện </w:t>
+      </w:r>
+      <w:r>
+        <w:rPr>
+          <w:szCs w:val="26"/>
+        </w:rPr>
+        <w:t xml:space="preserve">đơn giản, </w:t>
+      </w:r>
+      <w:r>
+        <w:rPr>
+          <w:szCs w:val="26"/>
+        </w:rPr>
+        <w:t>thân thiện, cho phép người dùng kết nối và tương tác với thiết bị đo qua kết nối BLE. Người dùng có thể gửi yêu cầu bắt đầu thu thập dữ liệu để bắt đầu quá trình theo dõi. Ngược lại, họ cũng có thể gửi yêu cầu dừng hoạt động thu thập dữ liệu khi cần thiết.</w:t>
+      </w:r>
+    </w:p>
+    <w:p>
+      <w:pPr>
+        <w:spacing w:line="360" w:lineRule="auto"/>
+        <w:jc w:val="both"/>
+        <w:rPr>
+          <w:szCs w:val="26"/>
+        </w:rPr>
+      </w:pPr>
+      <w:r>
+        <w:rPr>
+          <w:szCs w:val="26"/>
+        </w:rPr>
+        <w:t>Từ dữ liệu thu thập được, ứng dụng sẽ tạo ra một biểu đồ sóng PPG, hiển thị trực quan. Điều này giúp người dùng theo dõi sức khỏe của mình và đánh giá các biểu hiện bất thường trong dạng sóng PPG.</w:t>
+      </w:r>
+    </w:p>
+    <w:p>
+      <w:pPr>
+        <w:spacing w:line="360" w:lineRule="auto"/>
+        <w:jc w:val="both"/>
+        <w:rPr>
+          <w:szCs w:val="26"/>
+        </w:rPr>
+      </w:pPr>
+      <w:r>
+        <w:rPr>
+          <w:b/>
+          <w:bCs/>
+          <w:szCs w:val="26"/>
+        </w:rPr>
+        <w:drawing>
+          <wp:anchor distT="0" distB="0" distL="114300" distR="114300" simplePos="0" relativeHeight="251662336" behindDoc="0" locked="0" layoutInCell="1" allowOverlap="1" wp14:anchorId="264CCB9F" wp14:editId="065905B7">
+            <wp:simplePos x="0" y="0"/>
+            <wp:positionH relativeFrom="page">
+              <wp:align>center</wp:align>
+            </wp:positionH>
+            <wp:positionV relativeFrom="paragraph">
+              <wp:posOffset>132715</wp:posOffset>
+            </wp:positionV>
+            <wp:extent cx="3505329" cy="1530350"/>
+            <wp:effectExtent l="0" t="0" r="0" b="0"/>
+            <wp:wrapNone/>
+            <wp:docPr id="102659345" name="Picture 1"/>
+            <wp:cNvGraphicFramePr>
+              <a:graphicFrameLocks xmlns:a="http://schemas.openxmlformats.org/drawingml/2006/main" noChangeAspect="1"/>
+            </wp:cNvGraphicFramePr>
+            <a:graphic xmlns:a="http://schemas.openxmlformats.org/drawingml/2006/main">
+              <a:graphicData uri="http://schemas.openxmlformats.org/drawingml/2006/picture">
+                <pic:pic xmlns:pic="http://schemas.openxmlformats.org/drawingml/2006/picture">
+                  <pic:nvPicPr>
+                    <pic:cNvPr id="0" name="Picture 1"/>
+                    <pic:cNvPicPr>
+                      <a:picLocks noChangeAspect="1" noChangeArrowheads="1"/>
+                    </pic:cNvPicPr>
+                  </pic:nvPicPr>
+                  <pic:blipFill>
+                    <a:blip r:embed="rId9">
+                      <a:extLst>
+                        <a:ext uri="{28A0092B-C50C-407E-A947-70E740481C1C}">
+                          <a14:useLocalDpi xmlns:a14="http://schemas.microsoft.com/office/drawing/2010/main" val="0"/>
+                        </a:ext>
+                      </a:extLst>
+                    </a:blip>
+                    <a:srcRect/>
+                    <a:stretch>
+                      <a:fillRect/>
+                    </a:stretch>
+                  </pic:blipFill>
+                  <pic:spPr bwMode="auto">
+                    <a:xfrm>
+                      <a:off x="0" y="0"/>
+                      <a:ext cx="3505329" cy="1530350"/>
+                    </a:xfrm>
+                    <a:prstGeom prst="rect">
+                      <a:avLst/>
+                    </a:prstGeom>
+                    <a:noFill/>
+                    <a:ln>
+                      <a:noFill/>
+                    </a:ln>
+                  </pic:spPr>
+                </pic:pic>
+              </a:graphicData>
+            </a:graphic>
+            <wp14:sizeRelH relativeFrom="margin">
+              <wp14:pctWidth>0</wp14:pctWidth>
+            </wp14:sizeRelH>
+            <wp14:sizeRelV relativeFrom="margin">
+              <wp14:pctHeight>0</wp14:pctHeight>
+            </wp14:sizeRelV>
+          </wp:anchor>
+        </w:drawing>
+      </w:r>
+    </w:p>
+    <w:p>
+      <w:pPr>
+        <w:spacing w:line="360" w:lineRule="auto"/>
+        <w:jc w:val="both"/>
+        <w:rPr>
+          <w:szCs w:val="26"/>
+        </w:rPr>
+      </w:pPr>
+    </w:p>
+    <w:p>
+      <w:pPr>
+        <w:spacing w:line="360" w:lineRule="auto"/>
+        <w:jc w:val="both"/>
+        <w:rPr>
+          <w:szCs w:val="26"/>
+        </w:rPr>
+      </w:pPr>
+    </w:p>
+    <w:p>
+      <w:pPr>
+        <w:spacing w:line="360" w:lineRule="auto"/>
+        <w:jc w:val="both"/>
+        <w:rPr>
+          <w:szCs w:val="26"/>
+        </w:rPr>
+      </w:pPr>
+    </w:p>
+    <w:p>
+      <w:pPr>
+        <w:spacing w:line="360" w:lineRule="auto"/>
+        <w:jc w:val="both"/>
+        <w:rPr>
+          <w:szCs w:val="26"/>
+        </w:rPr>
+      </w:pPr>
+    </w:p>
+    <w:p>
+      <w:pPr>
+        <w:spacing w:line="360" w:lineRule="auto"/>
+        <w:jc w:val="both"/>
+        <w:rPr>
+          <w:szCs w:val="26"/>
+        </w:rPr>
+      </w:pPr>
+    </w:p>
+    <w:p>
+      <w:pPr>
+        <w:spacing w:line="360" w:lineRule="auto"/>
+        <w:jc w:val="both"/>
+        <w:rPr>
+          <w:szCs w:val="26"/>
+        </w:rPr>
+      </w:pPr>
+      <w:r>
+        <w:rPr>
+          <w:szCs w:val="26"/>
+        </w:rPr>
+        <w:t>Ứng dụng được xây dựng trên nền tảng Android đóng vai trò là central trong quá trình kết nối BLE và thực hiện các yêu cầu tương tác với thiết bị đo đạc. Trước khi thực hiện kết nối, ứng dụng cần cấu hình kết nối BLE để đảm bảo việc giao tiếp hiệu quả.</w:t>
+      </w:r>
+    </w:p>
+    <w:p>
+      <w:pPr>
+        <w:spacing w:line="360" w:lineRule="auto"/>
+        <w:jc w:val="both"/>
+        <w:rPr>
+          <w:szCs w:val="26"/>
+        </w:rPr>
+      </w:pPr>
+      <w:r>
+        <w:rPr>
+          <w:szCs w:val="26"/>
+        </w:rPr>
+        <w:t>Cấu hình kết nối BLE trên ứng dụng di động bao gồm việc xây dựng và định nghĩa các dịch vụ và thuộc tính tương tự như trên thiết bị đo đạc. Thông qua việc biết trước các dịch vụ và thuộc tính của thiết bị, ta có thể tạo các đối tượng tương ứng trên ứng dụng di động mà không cần phải tìm kiếm các dịch vụ trong thiết bị sau khi đã kết nối.</w:t>
+      </w:r>
+    </w:p>
+    <w:p>
+      <w:pPr>
+        <w:spacing w:line="360" w:lineRule="auto"/>
+        <w:jc w:val="both"/>
+        <w:rPr>
+          <w:szCs w:val="26"/>
+        </w:rPr>
+      </w:pPr>
+      <w:r>
+        <w:rPr>
+          <w:szCs w:val="26"/>
+        </w:rPr>
+        <w:lastRenderedPageBreak/>
+        <w:t xml:space="preserve">Việc đã cấu hình sẵn các dịch vụ và thuộc tính trên ứng dụng di động giúp tối ưu quá trình tương tác và truyền thông giữa ứng dụng và thiết bị đo đạc. Khi kết nối được thiết lập, ứng dụng có thể thực hiện các yêu cầu bắt đầu và dừng thu thập dữ liệu thông qua giao tiếp BLE với thiết bị. </w:t>
+      </w:r>
+    </w:p>
+    <w:p>
+      <w:pPr>
+        <w:spacing w:line="360" w:lineRule="auto"/>
+        <w:jc w:val="both"/>
+        <w:rPr>
+          <w:szCs w:val="26"/>
+        </w:rPr>
+      </w:pPr>
+      <w:r>
+        <w:rPr>
+          <w:szCs w:val="26"/>
+        </w:rPr>
+        <w:t>Ứng dụng được xây dựng với hai màn hình chính nhằm cung cấp trải nghiệm người dùng thuận tiện. Màn hình đầu tiên được hiển thị khi ứng dụng được mở lên, và nó chứa một nút kết nối BLE để người dùng có thể khởi tạo quá trình kết nối với thiết bị đo đạc. Khi người dùng nhấn vào nút kết nối, ứng dụng sẽ tự động thực hiện kết nối BLE với thiết bị đã được cấu hình trước đó.</w:t>
+      </w:r>
+    </w:p>
+    <w:p>
+      <w:pPr>
+        <w:spacing w:line="360" w:lineRule="auto"/>
+        <w:jc w:val="both"/>
+        <w:rPr>
+          <w:szCs w:val="26"/>
+        </w:rPr>
+      </w:pPr>
+      <w:r>
+        <w:rPr>
+          <w:szCs w:val="26"/>
+        </w:rPr>
+        <w:t>Sau khi kết nối được thiết lập thành công, ứng dụng chuyển sang màn hình thứ hai. Trên màn hình này, người dùng sẽ nhận được một thông báo nhỏ xác nhận kết nối thành công. Việc kết nối không yêu cầu quá trình quét và tìm kiếm thiết bị, mà dựa trên địa chỉ MAC của thiết bị đã được cấu hình trước đó trong ứng dụng. Điều này giúp tiết kiệm thời gian và đảm bảo việc kết nối nhanh chóng và đáng tin cậy</w:t>
+      </w:r>
+      <w:r>
+        <w:rPr>
+          <w:szCs w:val="26"/>
+        </w:rPr>
+        <w:t xml:space="preserve"> đến một thiết bị duy nhất</w:t>
+      </w:r>
+      <w:r>
+        <w:rPr>
+          <w:szCs w:val="26"/>
+        </w:rPr>
+        <w:t>.</w:t>
+      </w:r>
+    </w:p>
+    <w:p>
+      <w:pPr>
+        <w:spacing w:line="360" w:lineRule="auto"/>
+        <w:jc w:val="both"/>
+        <w:rPr>
+          <w:szCs w:val="26"/>
+        </w:rPr>
+      </w:pPr>
+      <w:r>
+        <w:rPr>
+          <w:szCs w:val="26"/>
+        </w:rPr>
+        <w:drawing>
+          <wp:anchor distT="0" distB="0" distL="114300" distR="114300" simplePos="0" relativeHeight="251663360" behindDoc="0" locked="0" layoutInCell="1" allowOverlap="1" wp14:anchorId="608E9BB2" wp14:editId="2F608AB7">
+            <wp:simplePos x="0" y="0"/>
+            <wp:positionH relativeFrom="page">
+              <wp:align>center</wp:align>
+            </wp:positionH>
+            <wp:positionV relativeFrom="paragraph">
+              <wp:posOffset>175895</wp:posOffset>
+            </wp:positionV>
+            <wp:extent cx="1555750" cy="3455377"/>
+            <wp:effectExtent l="0" t="0" r="6350" b="0"/>
+            <wp:wrapNone/>
+            <wp:docPr id="1830626383" name="Picture 2"/>
+            <wp:cNvGraphicFramePr>
+              <a:graphicFrameLocks xmlns:a="http://schemas.openxmlformats.org/drawingml/2006/main" noChangeAspect="1"/>
+            </wp:cNvGraphicFramePr>
+            <a:graphic xmlns:a="http://schemas.openxmlformats.org/drawingml/2006/main">
+              <a:graphicData uri="http://schemas.openxmlformats.org/drawingml/2006/picture">
+                <pic:pic xmlns:pic="http://schemas.openxmlformats.org/drawingml/2006/picture">
+                  <pic:nvPicPr>
+                    <pic:cNvPr id="0" name="Picture 2"/>
+                    <pic:cNvPicPr>
+                      <a:picLocks noChangeAspect="1" noChangeArrowheads="1"/>
+                    </pic:cNvPicPr>
+                  </pic:nvPicPr>
+                  <pic:blipFill>
+                    <a:blip r:embed="rId10" cstate="print">
+                      <a:extLst>
+                        <a:ext uri="{28A0092B-C50C-407E-A947-70E740481C1C}">
+                          <a14:useLocalDpi xmlns:a14="http://schemas.microsoft.com/office/drawing/2010/main" val="0"/>
+                        </a:ext>
+                      </a:extLst>
+                    </a:blip>
+                    <a:srcRect/>
+                    <a:stretch>
+                      <a:fillRect/>
+                    </a:stretch>
+                  </pic:blipFill>
+                  <pic:spPr bwMode="auto">
+                    <a:xfrm>
+                      <a:off x="0" y="0"/>
+                      <a:ext cx="1555750" cy="3455377"/>
+                    </a:xfrm>
+                    <a:prstGeom prst="rect">
+                      <a:avLst/>
+                    </a:prstGeom>
+                    <a:noFill/>
+                    <a:ln>
+                      <a:noFill/>
+                    </a:ln>
+                  </pic:spPr>
+                </pic:pic>
+              </a:graphicData>
+            </a:graphic>
+            <wp14:sizeRelH relativeFrom="margin">
+              <wp14:pctWidth>0</wp14:pctWidth>
+            </wp14:sizeRelH>
+            <wp14:sizeRelV relativeFrom="margin">
+              <wp14:pctHeight>0</wp14:pctHeight>
+            </wp14:sizeRelV>
+          </wp:anchor>
+        </w:drawing>
+      </w:r>
+    </w:p>
+    <w:p>
+      <w:pPr>
+        <w:rPr>
+          <w:szCs w:val="26"/>
+        </w:rPr>
+      </w:pPr>
+    </w:p>
+    <w:p>
+      <w:pPr>
+        <w:rPr>
+          <w:szCs w:val="26"/>
+        </w:rPr>
+      </w:pPr>
+    </w:p>
+    <w:p>
+      <w:pPr>
+        <w:rPr>
+          <w:szCs w:val="26"/>
+        </w:rPr>
+      </w:pPr>
+    </w:p>
+    <w:p>
+      <w:pPr>
+        <w:rPr>
+          <w:szCs w:val="26"/>
+        </w:rPr>
+      </w:pPr>
+    </w:p>
+    <w:p>
+      <w:pPr>
+        <w:rPr>
+          <w:szCs w:val="26"/>
+        </w:rPr>
+      </w:pPr>
+    </w:p>
+    <w:p>
+      <w:pPr>
+        <w:rPr>
+          <w:szCs w:val="26"/>
+        </w:rPr>
+      </w:pPr>
+    </w:p>
+    <w:p>
+      <w:pPr>
+        <w:rPr>
+          <w:szCs w:val="26"/>
+        </w:rPr>
+      </w:pPr>
+    </w:p>
+    <w:p>
+      <w:pPr>
+        <w:rPr>
+          <w:szCs w:val="26"/>
+        </w:rPr>
+      </w:pPr>
+    </w:p>
+    <w:p>
+      <w:pPr>
+        <w:rPr>
+          <w:szCs w:val="26"/>
+        </w:rPr>
+      </w:pPr>
+    </w:p>
+    <w:p>
+      <w:pPr>
+        <w:rPr>
+          <w:szCs w:val="26"/>
+        </w:rPr>
+      </w:pPr>
+    </w:p>
+    <w:p>
+      <w:pPr>
+        <w:rPr>
+          <w:szCs w:val="26"/>
+        </w:rPr>
+      </w:pPr>
+    </w:p>
+    <w:p>
+      <w:pPr>
+        <w:tabs>
+          <w:tab w:val="left" w:pos="1380"/>
+        </w:tabs>
+        <w:spacing w:line="360" w:lineRule="auto"/>
+        <w:jc w:val="both"/>
+        <w:rPr>
+          <w:szCs w:val="26"/>
+        </w:rPr>
+      </w:pPr>
+    </w:p>
+    <w:p>
+      <w:pPr>
+        <w:tabs>
+          <w:tab w:val="left" w:pos="1380"/>
+        </w:tabs>
+        <w:spacing w:line="360" w:lineRule="auto"/>
+        <w:jc w:val="both"/>
+        <w:rPr>
+          <w:szCs w:val="26"/>
+        </w:rPr>
+      </w:pPr>
+      <w:r>
+        <w:rPr>
+          <w:szCs w:val="26"/>
+        </w:rPr>
+        <w:t>Bên trên là hình ảnh màn hình đầu tiên của ứng dụng, khi muốn thực hiện kết nối đến thiết bị ta chỉ cần bấm vào nút “Connect” và đảm bảo là đã bật tính năng bluetooth trên thiết bị để có thể thực hiện kết nối.</w:t>
+      </w:r>
+    </w:p>
+    <w:p>
+      <w:pPr>
+        <w:tabs>
+          <w:tab w:val="left" w:pos="1380"/>
+        </w:tabs>
+        <w:spacing w:line="360" w:lineRule="auto"/>
+        <w:jc w:val="both"/>
+        <w:rPr>
+          <w:szCs w:val="26"/>
+        </w:rPr>
+      </w:pPr>
+      <w:r>
+        <w:rPr>
+          <w:szCs w:val="26"/>
+        </w:rPr>
+        <w:lastRenderedPageBreak/>
+        <w:t xml:space="preserve">Sau khi kết nối thành công, màn hình thứ hai được hiển thị với nút </w:t>
+      </w:r>
+      <w:r>
+        <w:rPr>
+          <w:szCs w:val="26"/>
+        </w:rPr>
+        <w:t xml:space="preserve">bấm </w:t>
+      </w:r>
+      <w:r>
+        <w:rPr>
+          <w:szCs w:val="26"/>
+        </w:rPr>
+        <w:t>cho phép người dùng yêu cầu bắt đầu thu thập dữ liệu và yêu cầu dừng hoạt động thu thập. Mục đích của hai yêu cầu này là điều khiển hoạt động thu thập dữ liệu trên thiết bị đo đạc.</w:t>
+      </w:r>
+    </w:p>
+    <w:p>
+      <w:pPr>
+        <w:tabs>
+          <w:tab w:val="left" w:pos="1380"/>
+        </w:tabs>
+        <w:spacing w:line="360" w:lineRule="auto"/>
+        <w:jc w:val="both"/>
+        <w:rPr>
+          <w:szCs w:val="26"/>
+        </w:rPr>
+      </w:pPr>
+      <w:r>
+        <w:rPr>
+          <w:szCs w:val="26"/>
+        </w:rPr>
+        <w:t>Trên màn hình này, người dùng có thể nhấn vào nút "</w:t>
+      </w:r>
+      <w:r>
+        <w:rPr>
+          <w:szCs w:val="26"/>
+        </w:rPr>
+        <w:t>Start</w:t>
+      </w:r>
+      <w:r>
+        <w:rPr>
+          <w:szCs w:val="26"/>
+        </w:rPr>
+        <w:t>" để gửi một yêu cầu bắt đầu thu thập dữ liệu đến thiết bị. Khi yêu cầu này được gửi, thiết bị sẽ chuyển sang chế độ thu thập liên tục và bắt đầu ghi lại các dữ liệu. Đồng thời, trên màn hình cũng hiển thị một biểu đồ, cho phép người dùng theo dõi dạng sóng PPG được tạo ra từ dữ liệu thu thập.</w:t>
+      </w:r>
+    </w:p>
+    <w:p>
+      <w:pPr>
+        <w:tabs>
+          <w:tab w:val="left" w:pos="1380"/>
+        </w:tabs>
+        <w:spacing w:line="360" w:lineRule="auto"/>
+        <w:jc w:val="both"/>
+        <w:rPr>
+          <w:szCs w:val="26"/>
+        </w:rPr>
+      </w:pPr>
+      <w:r>
+        <w:rPr>
+          <w:szCs w:val="26"/>
+        </w:rPr>
+        <w:drawing>
+          <wp:anchor distT="0" distB="0" distL="114300" distR="114300" simplePos="0" relativeHeight="251665408" behindDoc="0" locked="0" layoutInCell="1" allowOverlap="1" wp14:anchorId="343BAFC9" wp14:editId="7EFAB8A3">
+            <wp:simplePos x="0" y="0"/>
+            <wp:positionH relativeFrom="column">
+              <wp:posOffset>3366770</wp:posOffset>
+            </wp:positionH>
+            <wp:positionV relativeFrom="paragraph">
+              <wp:posOffset>212642</wp:posOffset>
+            </wp:positionV>
+            <wp:extent cx="1562000" cy="3467100"/>
+            <wp:effectExtent l="0" t="0" r="635" b="0"/>
+            <wp:wrapNone/>
+            <wp:docPr id="1772129500" name="Picture 4"/>
+            <wp:cNvGraphicFramePr>
+              <a:graphicFrameLocks xmlns:a="http://schemas.openxmlformats.org/drawingml/2006/main" noChangeAspect="1"/>
+            </wp:cNvGraphicFramePr>
+            <a:graphic xmlns:a="http://schemas.openxmlformats.org/drawingml/2006/main">
+              <a:graphicData uri="http://schemas.openxmlformats.org/drawingml/2006/picture">
+                <pic:pic xmlns:pic="http://schemas.openxmlformats.org/drawingml/2006/picture">
+                  <pic:nvPicPr>
+                    <pic:cNvPr id="0" name="Picture 4"/>
+                    <pic:cNvPicPr>
+                      <a:picLocks noChangeAspect="1" noChangeArrowheads="1"/>
+                    </pic:cNvPicPr>
+                  </pic:nvPicPr>
+                  <pic:blipFill>
+                    <a:blip r:embed="rId11" cstate="print">
+                      <a:extLst>
+                        <a:ext uri="{28A0092B-C50C-407E-A947-70E740481C1C}">
+                          <a14:useLocalDpi xmlns:a14="http://schemas.microsoft.com/office/drawing/2010/main" val="0"/>
+                        </a:ext>
+                      </a:extLst>
+                    </a:blip>
+                    <a:srcRect/>
+                    <a:stretch>
+                      <a:fillRect/>
+                    </a:stretch>
+                  </pic:blipFill>
+                  <pic:spPr bwMode="auto">
+                    <a:xfrm>
+                      <a:off x="0" y="0"/>
+                      <a:ext cx="1562000" cy="3467100"/>
+                    </a:xfrm>
+                    <a:prstGeom prst="rect">
+                      <a:avLst/>
+                    </a:prstGeom>
+                    <a:noFill/>
+                    <a:ln>
+                      <a:noFill/>
+                    </a:ln>
+                  </pic:spPr>
+                </pic:pic>
+              </a:graphicData>
+            </a:graphic>
+            <wp14:sizeRelH relativeFrom="margin">
+              <wp14:pctWidth>0</wp14:pctWidth>
+            </wp14:sizeRelH>
+            <wp14:sizeRelV relativeFrom="margin">
+              <wp14:pctHeight>0</wp14:pctHeight>
+            </wp14:sizeRelV>
+          </wp:anchor>
+        </w:drawing>
+      </w:r>
+      <w:r>
+        <w:rPr>
+          <w:szCs w:val="26"/>
+        </w:rPr>
+        <w:drawing>
+          <wp:anchor distT="0" distB="0" distL="114300" distR="114300" simplePos="0" relativeHeight="251664384" behindDoc="0" locked="0" layoutInCell="1" allowOverlap="1" wp14:anchorId="64EB531B" wp14:editId="2F2F9021">
+            <wp:simplePos x="0" y="0"/>
+            <wp:positionH relativeFrom="page">
+              <wp:posOffset>1790700</wp:posOffset>
+            </wp:positionH>
+            <wp:positionV relativeFrom="paragraph">
+              <wp:posOffset>179070</wp:posOffset>
+            </wp:positionV>
+            <wp:extent cx="1574800" cy="3496579"/>
+            <wp:effectExtent l="0" t="0" r="6350" b="8890"/>
+            <wp:wrapNone/>
+            <wp:docPr id="753600160" name="Picture 3"/>
+            <wp:cNvGraphicFramePr>
+              <a:graphicFrameLocks xmlns:a="http://schemas.openxmlformats.org/drawingml/2006/main" noChangeAspect="1"/>
+            </wp:cNvGraphicFramePr>
+            <a:graphic xmlns:a="http://schemas.openxmlformats.org/drawingml/2006/main">
+              <a:graphicData uri="http://schemas.openxmlformats.org/drawingml/2006/picture">
+                <pic:pic xmlns:pic="http://schemas.openxmlformats.org/drawingml/2006/picture">
+                  <pic:nvPicPr>
+                    <pic:cNvPr id="0" name="Picture 3"/>
+                    <pic:cNvPicPr>
+                      <a:picLocks noChangeAspect="1" noChangeArrowheads="1"/>
+                    </pic:cNvPicPr>
+                  </pic:nvPicPr>
+                  <pic:blipFill>
+                    <a:blip r:embed="rId12" cstate="print">
+                      <a:extLst>
+                        <a:ext uri="{28A0092B-C50C-407E-A947-70E740481C1C}">
+                          <a14:useLocalDpi xmlns:a14="http://schemas.microsoft.com/office/drawing/2010/main" val="0"/>
+                        </a:ext>
+                      </a:extLst>
+                    </a:blip>
+                    <a:srcRect/>
+                    <a:stretch>
+                      <a:fillRect/>
+                    </a:stretch>
+                  </pic:blipFill>
+                  <pic:spPr bwMode="auto">
+                    <a:xfrm>
+                      <a:off x="0" y="0"/>
+                      <a:ext cx="1574800" cy="3496579"/>
+                    </a:xfrm>
+                    <a:prstGeom prst="rect">
+                      <a:avLst/>
+                    </a:prstGeom>
+                    <a:noFill/>
+                    <a:ln>
+                      <a:noFill/>
+                    </a:ln>
+                  </pic:spPr>
+                </pic:pic>
+              </a:graphicData>
+            </a:graphic>
+            <wp14:sizeRelH relativeFrom="margin">
+              <wp14:pctWidth>0</wp14:pctWidth>
+            </wp14:sizeRelH>
+            <wp14:sizeRelV relativeFrom="margin">
+              <wp14:pctHeight>0</wp14:pctHeight>
+            </wp14:sizeRelV>
+          </wp:anchor>
+        </w:drawing>
+      </w:r>
+    </w:p>
+    <w:p>
+      <w:pPr>
+        <w:tabs>
+          <w:tab w:val="left" w:pos="1380"/>
+        </w:tabs>
+        <w:spacing w:line="360" w:lineRule="auto"/>
+        <w:jc w:val="both"/>
+        <w:rPr>
+          <w:szCs w:val="26"/>
+        </w:rPr>
+      </w:pPr>
+    </w:p>
+    <w:p>
+      <w:pPr>
+        <w:tabs>
+          <w:tab w:val="left" w:pos="1380"/>
+        </w:tabs>
+        <w:spacing w:line="360" w:lineRule="auto"/>
+        <w:jc w:val="both"/>
+        <w:rPr>
+          <w:szCs w:val="26"/>
+        </w:rPr>
+      </w:pPr>
+    </w:p>
+    <w:p>
+      <w:pPr>
+        <w:tabs>
+          <w:tab w:val="left" w:pos="1380"/>
+        </w:tabs>
+        <w:spacing w:line="360" w:lineRule="auto"/>
+        <w:jc w:val="both"/>
+        <w:rPr>
+          <w:szCs w:val="26"/>
+        </w:rPr>
+      </w:pPr>
+    </w:p>
+    <w:p>
+      <w:pPr>
+        <w:tabs>
+          <w:tab w:val="left" w:pos="1380"/>
+        </w:tabs>
+        <w:spacing w:line="360" w:lineRule="auto"/>
+        <w:jc w:val="both"/>
+        <w:rPr>
+          <w:szCs w:val="26"/>
+        </w:rPr>
+      </w:pPr>
+    </w:p>
+    <w:p>
+      <w:pPr>
+        <w:tabs>
+          <w:tab w:val="left" w:pos="1380"/>
+        </w:tabs>
+        <w:spacing w:line="360" w:lineRule="auto"/>
+        <w:jc w:val="both"/>
+        <w:rPr>
+          <w:szCs w:val="26"/>
+        </w:rPr>
+      </w:pPr>
+    </w:p>
+    <w:p>
+      <w:pPr>
+        <w:tabs>
+          <w:tab w:val="left" w:pos="1380"/>
+        </w:tabs>
+        <w:spacing w:line="360" w:lineRule="auto"/>
+        <w:jc w:val="both"/>
+        <w:rPr>
+          <w:szCs w:val="26"/>
+        </w:rPr>
+      </w:pPr>
+    </w:p>
+    <w:p>
+      <w:pPr>
+        <w:tabs>
+          <w:tab w:val="left" w:pos="1380"/>
+        </w:tabs>
+        <w:spacing w:line="360" w:lineRule="auto"/>
+        <w:jc w:val="both"/>
+        <w:rPr>
+          <w:szCs w:val="26"/>
+        </w:rPr>
+      </w:pPr>
+    </w:p>
+    <w:p>
+      <w:pPr>
+        <w:tabs>
+          <w:tab w:val="left" w:pos="1380"/>
+        </w:tabs>
+        <w:spacing w:line="360" w:lineRule="auto"/>
+        <w:jc w:val="both"/>
+        <w:rPr>
+          <w:szCs w:val="26"/>
+        </w:rPr>
+      </w:pPr>
+    </w:p>
+    <w:p>
+      <w:pPr>
+        <w:tabs>
+          <w:tab w:val="left" w:pos="1380"/>
+        </w:tabs>
+        <w:spacing w:line="360" w:lineRule="auto"/>
+        <w:jc w:val="both"/>
+        <w:rPr>
+          <w:szCs w:val="26"/>
+        </w:rPr>
+      </w:pPr>
+    </w:p>
+    <w:p>
+      <w:pPr>
+        <w:tabs>
+          <w:tab w:val="left" w:pos="1380"/>
+        </w:tabs>
+        <w:spacing w:line="360" w:lineRule="auto"/>
+        <w:jc w:val="both"/>
+        <w:rPr>
+          <w:szCs w:val="26"/>
+        </w:rPr>
+      </w:pPr>
+    </w:p>
+    <w:p>
+      <w:pPr>
+        <w:tabs>
+          <w:tab w:val="left" w:pos="1380"/>
+        </w:tabs>
+        <w:spacing w:line="360" w:lineRule="auto"/>
+        <w:jc w:val="both"/>
+        <w:rPr>
+          <w:szCs w:val="26"/>
+        </w:rPr>
+      </w:pPr>
+      <w:r>
+        <w:rPr>
+          <w:szCs w:val="26"/>
+        </w:rPr>
+        <w:t>Ngoài ra, màn hình cũng cung cấp nút "</w:t>
+      </w:r>
+      <w:r>
+        <w:rPr>
+          <w:szCs w:val="26"/>
+        </w:rPr>
+        <w:t>Stop</w:t>
+      </w:r>
+      <w:r>
+        <w:rPr>
+          <w:szCs w:val="26"/>
+        </w:rPr>
+        <w:t>" để người dùng có thể gửi yêu cầu dừng hoạt động thu thập dữ liệu. Khi yêu cầu này được gửi, thiết bị sẽ dừng ghi lại dữ liệu và chuyển về trạng thái chờ. Tại thời điểm này, biểu đồ sẽ không được cập nhật và người dùng có thể chúng được hiển thị.</w:t>
+      </w:r>
+    </w:p>
+    <w:p>
+      <w:pPr>
+        <w:tabs>
+          <w:tab w:val="left" w:pos="1380"/>
+        </w:tabs>
+        <w:spacing w:line="360" w:lineRule="auto"/>
+        <w:jc w:val="both"/>
+        <w:rPr>
+          <w:szCs w:val="26"/>
+        </w:rPr>
+      </w:pPr>
+      <w:r>
+        <w:rPr>
+          <w:szCs w:val="26"/>
+        </w:rPr>
+        <w:t>Việc cung cấp màn hình thứ hai với các nút yêu cầu bắt đầu và dừng thu thập dữ liệu cùng biểu đồ PPG giúp người dùng tương tác và kiểm soát hoạt động thu thập dữ liệu một cách thuận tiện. Người dùng có thể dễ dàng theo dõi sóng PPG và tùy chỉnh quá trình thu thập dữ liệu theo nhu cầu của mình.</w:t>
+      </w:r>
+    </w:p>
+    <w:p>
+      <w:pPr>
+        <w:tabs>
+          <w:tab w:val="left" w:pos="1380"/>
+        </w:tabs>
+        <w:spacing w:line="360" w:lineRule="auto"/>
+        <w:jc w:val="both"/>
+        <w:rPr>
+          <w:szCs w:val="26"/>
+        </w:rPr>
+      </w:pPr>
+      <w:r>
+        <w:rPr>
+          <w:szCs w:val="26"/>
+        </w:rPr>
+        <w:lastRenderedPageBreak/>
+        <w:t>Để xây dựng các màn hình như đã mô tả, chúng ta sẽ sử dụng các thành phần khác nhau trong Android Studio. Dưới đây là một số thành phần quan trọng trong việc xây dựng ứng dụng:</w:t>
+      </w:r>
+    </w:p>
+    <w:p>
+      <w:pPr>
+        <w:pStyle w:val="ListParagraph"/>
+        <w:numPr>
+          <w:ilvl w:val="0"/>
+          <w:numId w:val="8"/>
+        </w:numPr>
+        <w:tabs>
+          <w:tab w:val="left" w:pos="1380"/>
+        </w:tabs>
+        <w:spacing w:line="360" w:lineRule="auto"/>
+        <w:jc w:val="both"/>
+        <w:rPr>
+          <w:szCs w:val="26"/>
+        </w:rPr>
+      </w:pPr>
+      <w:r>
+        <w:rPr>
+          <w:szCs w:val="26"/>
+        </w:rPr>
+        <w:t>Button (Nút bấm): Đây là một thành phần quan trọng để thực hiện các hành động khi người dùng nhấn vào. Trong ứng dụng này, chúng ta sẽ sử dụng button để tạo các nút kết nối, nút yêu cầu bắt đầu và dừng thu thập dữ liệu.</w:t>
+      </w:r>
+    </w:p>
+    <w:p>
+      <w:pPr>
+        <w:pStyle w:val="ListParagraph"/>
+        <w:numPr>
+          <w:ilvl w:val="0"/>
+          <w:numId w:val="8"/>
+        </w:numPr>
+        <w:tabs>
+          <w:tab w:val="left" w:pos="1380"/>
+        </w:tabs>
+        <w:spacing w:line="360" w:lineRule="auto"/>
+        <w:jc w:val="both"/>
+        <w:rPr>
+          <w:szCs w:val="26"/>
+        </w:rPr>
+      </w:pPr>
+      <w:r>
+        <w:rPr>
+          <w:szCs w:val="26"/>
+        </w:rPr>
+        <w:t>ImageView (Hình ảnh): Thành phần này được sử dụng để hiển thị các hình ảnh trong các màn hình. Trong trường hợp này, chúng ta có thể sử dụng ImageView để hiển thị các biểu tượng, hình ảnh liên quan đến kết nối BLE</w:t>
+      </w:r>
+      <w:r>
+        <w:rPr>
+          <w:szCs w:val="26"/>
+        </w:rPr>
+        <w:t>.</w:t>
+      </w:r>
+    </w:p>
+    <w:p>
+      <w:pPr>
+        <w:pStyle w:val="ListParagraph"/>
+        <w:numPr>
+          <w:ilvl w:val="0"/>
+          <w:numId w:val="8"/>
+        </w:numPr>
+        <w:tabs>
+          <w:tab w:val="left" w:pos="1380"/>
+        </w:tabs>
+        <w:spacing w:line="360" w:lineRule="auto"/>
+        <w:jc w:val="both"/>
+        <w:rPr>
+          <w:szCs w:val="26"/>
+        </w:rPr>
+      </w:pPr>
+      <w:r>
+        <w:rPr>
+          <w:szCs w:val="26"/>
+        </w:rPr>
+        <w:t>LineChart (Biểu đồ đường): Đây là một thành phần đặc biệt được thêm vào từ một thư viện bên thứ ba, cho phép chúng ta tạo ra một biểu đồ đường để hiển thị tín hiệu PPG dựa trên dữ liệu thu thập được. Với LineChart, chúng ta có thể trực quan hóa và vẽ dữ liệu PPG thành một dạng sóng dễ nhìn và theo dõi.</w:t>
+      </w:r>
+    </w:p>
+    <w:p>
+      <w:pPr>
+        <w:tabs>
+          <w:tab w:val="left" w:pos="1380"/>
+        </w:tabs>
+        <w:spacing w:line="360" w:lineRule="auto"/>
+        <w:jc w:val="both"/>
+        <w:rPr>
+          <w:szCs w:val="26"/>
+        </w:rPr>
+      </w:pPr>
+      <w:r>
+        <w:rPr>
+          <w:szCs w:val="26"/>
+        </w:rPr>
+        <w:t>Trong màn hình đầu tiên của ứng dụng, ta sẽ thiết kế một nút bấm có tên là "Connect". Khi người dùng nhấn vào nút bấm này, một sự kiện nhấn vào nút bấm sẽ được kích hoạt. Khi ứng dụng nhận được sự kiện nhấn nút kết nối, nó sẽ chuyển sang màn hình thứ hai và sử dụng các API liên quan trong Android Studio để thực hiện kết nối BLE đến thiết bị có địa chỉ MAC đã được định nghĩa trước đó. Địa chỉ MAC này chính là địa chỉ của thiết bị đo đạc mà chúng ta đã biết trước và thêm vào ứng dụng.</w:t>
+      </w:r>
+    </w:p>
+    <w:p>
+      <w:pPr>
+        <w:tabs>
+          <w:tab w:val="left" w:pos="1380"/>
+        </w:tabs>
+        <w:spacing w:line="360" w:lineRule="auto"/>
+        <w:jc w:val="both"/>
+        <w:rPr>
+          <w:szCs w:val="26"/>
+        </w:rPr>
+      </w:pPr>
+      <w:r>
+        <w:rPr>
+          <w:szCs w:val="26"/>
+        </w:rPr>
+        <w:drawing>
+          <wp:anchor distT="0" distB="0" distL="114300" distR="114300" simplePos="0" relativeHeight="251666432" behindDoc="0" locked="0" layoutInCell="1" allowOverlap="1" wp14:anchorId="61C6963E" wp14:editId="69249749">
+            <wp:simplePos x="0" y="0"/>
+            <wp:positionH relativeFrom="margin">
+              <wp:align>center</wp:align>
+            </wp:positionH>
+            <wp:positionV relativeFrom="paragraph">
+              <wp:posOffset>1190625</wp:posOffset>
+            </wp:positionV>
+            <wp:extent cx="3275790" cy="2533650"/>
+            <wp:effectExtent l="0" t="0" r="1270" b="0"/>
+            <wp:wrapNone/>
+            <wp:docPr id="783492333" name="Picture 5"/>
+            <wp:cNvGraphicFramePr>
+              <a:graphicFrameLocks xmlns:a="http://schemas.openxmlformats.org/drawingml/2006/main" noChangeAspect="1"/>
+            </wp:cNvGraphicFramePr>
+            <a:graphic xmlns:a="http://schemas.openxmlformats.org/drawingml/2006/main">
+              <a:graphicData uri="http://schemas.openxmlformats.org/drawingml/2006/picture">
+                <pic:pic xmlns:pic="http://schemas.openxmlformats.org/drawingml/2006/picture">
+                  <pic:nvPicPr>
+                    <pic:cNvPr id="0" name="Picture 5"/>
+                    <pic:cNvPicPr>
+                      <a:picLocks noChangeAspect="1" noChangeArrowheads="1"/>
+                    </pic:cNvPicPr>
+                  </pic:nvPicPr>
+                  <pic:blipFill>
+                    <a:blip r:embed="rId13">
+                      <a:extLst>
+                        <a:ext uri="{28A0092B-C50C-407E-A947-70E740481C1C}">
+                          <a14:useLocalDpi xmlns:a14="http://schemas.microsoft.com/office/drawing/2010/main" val="0"/>
+                        </a:ext>
+                      </a:extLst>
+                    </a:blip>
+                    <a:srcRect/>
+                    <a:stretch>
+                      <a:fillRect/>
+                    </a:stretch>
+                  </pic:blipFill>
+                  <pic:spPr bwMode="auto">
+                    <a:xfrm>
+                      <a:off x="0" y="0"/>
+                      <a:ext cx="3275790" cy="2533650"/>
+                    </a:xfrm>
+                    <a:prstGeom prst="rect">
+                      <a:avLst/>
+                    </a:prstGeom>
+                    <a:noFill/>
+                    <a:ln>
+                      <a:noFill/>
+                    </a:ln>
+                  </pic:spPr>
+                </pic:pic>
+              </a:graphicData>
+            </a:graphic>
+            <wp14:sizeRelH relativeFrom="margin">
+              <wp14:pctWidth>0</wp14:pctWidth>
+            </wp14:sizeRelH>
+            <wp14:sizeRelV relativeFrom="margin">
+              <wp14:pctHeight>0</wp14:pctHeight>
+            </wp14:sizeRelV>
+          </wp:anchor>
+        </w:drawing>
+      </w:r>
+      <w:r>
+        <w:rPr>
+          <w:szCs w:val="26"/>
+        </w:rPr>
+        <w:t>Trong quá trình kết nối BLE, chúng ta có thể sử dụng các lớp và giao diện API như BluetoothAdapter và BluetoothDevice trong Android Studio để thực hiện các thao tác kết nối. Việc sử dụng địa chỉ MAC đã được định nghĩa trước cho phép chúng ta kết nối trực tiếp đến thiết bị đo đạc mà không cần thực hiện quá trình quét thiết bị</w:t>
+      </w:r>
+      <w:r>
+        <w:rPr>
+          <w:szCs w:val="26"/>
+        </w:rPr>
+        <w:t>.</w:t>
+      </w:r>
+    </w:p>
+    <w:p>
+      <w:pPr>
+        <w:tabs>
+          <w:tab w:val="left" w:pos="1380"/>
+        </w:tabs>
+        <w:spacing w:line="360" w:lineRule="auto"/>
+        <w:jc w:val="both"/>
+        <w:rPr>
+          <w:szCs w:val="26"/>
+        </w:rPr>
+      </w:pPr>
+    </w:p>
+    <w:p>
+      <w:pPr>
+        <w:tabs>
+          <w:tab w:val="left" w:pos="1380"/>
+        </w:tabs>
+        <w:spacing w:line="360" w:lineRule="auto"/>
+        <w:jc w:val="both"/>
+        <w:rPr>
+          <w:szCs w:val="26"/>
+        </w:rPr>
+      </w:pPr>
+    </w:p>
+    <w:p>
+      <w:pPr>
+        <w:tabs>
+          <w:tab w:val="left" w:pos="1380"/>
+        </w:tabs>
+        <w:spacing w:line="360" w:lineRule="auto"/>
+        <w:jc w:val="both"/>
+        <w:rPr>
+          <w:szCs w:val="26"/>
+        </w:rPr>
+      </w:pPr>
+    </w:p>
+    <w:p>
+      <w:pPr>
+        <w:tabs>
+          <w:tab w:val="left" w:pos="1380"/>
+        </w:tabs>
+        <w:spacing w:line="360" w:lineRule="auto"/>
+        <w:jc w:val="both"/>
+        <w:rPr>
+          <w:szCs w:val="26"/>
+        </w:rPr>
+      </w:pPr>
+    </w:p>
+    <w:p>
+      <w:pPr>
+        <w:tabs>
+          <w:tab w:val="left" w:pos="1380"/>
+        </w:tabs>
+        <w:spacing w:line="360" w:lineRule="auto"/>
+        <w:jc w:val="both"/>
+        <w:rPr>
+          <w:szCs w:val="26"/>
+        </w:rPr>
+      </w:pPr>
+    </w:p>
+    <w:p>
+      <w:pPr>
+        <w:tabs>
+          <w:tab w:val="left" w:pos="1380"/>
+        </w:tabs>
+        <w:spacing w:line="360" w:lineRule="auto"/>
+        <w:jc w:val="both"/>
+        <w:rPr>
+          <w:szCs w:val="26"/>
+        </w:rPr>
+      </w:pPr>
+    </w:p>
+    <w:p>
+      <w:pPr>
+        <w:tabs>
+          <w:tab w:val="left" w:pos="1380"/>
+        </w:tabs>
+        <w:spacing w:line="360" w:lineRule="auto"/>
+        <w:jc w:val="both"/>
+        <w:rPr>
+          <w:szCs w:val="26"/>
+        </w:rPr>
+      </w:pPr>
+      <w:r>
+        <w:rPr>
+          <w:szCs w:val="26"/>
+        </w:rPr>
+        <w:lastRenderedPageBreak/>
+        <w:t>Sau khi kết nối thành công, trên màn hình thứ hai sẽ hiển thị một thông báo nhỏ dưới dạng để thông báo cho người dùng rằng đã thiết lập kết nối thành công với thiết bị đo. Điều này giúp người dùng biết rằng ứng dụng đã sẵn sàng để gửi các yêu cầu tới thiết bị.</w:t>
+      </w:r>
+    </w:p>
+    <w:p>
+      <w:pPr>
+        <w:tabs>
+          <w:tab w:val="left" w:pos="1380"/>
+        </w:tabs>
+        <w:spacing w:line="360" w:lineRule="auto"/>
+        <w:jc w:val="both"/>
+        <w:rPr>
+          <w:szCs w:val="26"/>
+        </w:rPr>
+      </w:pPr>
+      <w:r>
+        <w:rPr>
+          <w:szCs w:val="26"/>
+        </w:rPr>
+        <w:t>Khi đã kết nối thành công, các chức năng trên màn hình thứ hai trở nên có ý nghĩa. Người dùng sẽ có thể sử dụng các nút bấm tương ứng để gửi yêu cầu bắt đầu hoặc dừng thu thập dữ liệu từ thiết bị. Các yêu cầu này sẽ được chuyển đến thiết bị thông qua kết nối BLE để điều khiển hoạt động thu thập dữ liệu</w:t>
+      </w:r>
+      <w:r>
+        <w:rPr>
+          <w:szCs w:val="26"/>
+        </w:rPr>
+        <w:t>.</w:t>
+      </w:r>
+    </w:p>
+    <w:p>
+      <w:pPr>
+        <w:tabs>
+          <w:tab w:val="left" w:pos="1380"/>
+        </w:tabs>
+        <w:spacing w:line="360" w:lineRule="auto"/>
+        <w:jc w:val="both"/>
+        <w:rPr>
+          <w:szCs w:val="26"/>
+        </w:rPr>
+      </w:pPr>
+      <w:r>
+        <w:rPr>
+          <w:szCs w:val="26"/>
+        </w:rPr>
+        <w:drawing>
+          <wp:anchor distT="0" distB="0" distL="114300" distR="114300" simplePos="0" relativeHeight="251667456" behindDoc="0" locked="0" layoutInCell="1" allowOverlap="1" wp14:anchorId="6CDB26E7" wp14:editId="6B429E6E">
+            <wp:simplePos x="0" y="0"/>
+            <wp:positionH relativeFrom="page">
+              <wp:align>center</wp:align>
+            </wp:positionH>
+            <wp:positionV relativeFrom="paragraph">
+              <wp:posOffset>112395</wp:posOffset>
+            </wp:positionV>
+            <wp:extent cx="1587500" cy="3523699"/>
+            <wp:effectExtent l="0" t="0" r="0" b="635"/>
+            <wp:wrapNone/>
+            <wp:docPr id="279381347" name="Picture 7"/>
+            <wp:cNvGraphicFramePr>
+              <a:graphicFrameLocks xmlns:a="http://schemas.openxmlformats.org/drawingml/2006/main" noChangeAspect="1"/>
+            </wp:cNvGraphicFramePr>
+            <a:graphic xmlns:a="http://schemas.openxmlformats.org/drawingml/2006/main">
+              <a:graphicData uri="http://schemas.openxmlformats.org/drawingml/2006/picture">
+                <pic:pic xmlns:pic="http://schemas.openxmlformats.org/drawingml/2006/picture">
+                  <pic:nvPicPr>
+                    <pic:cNvPr id="0" name="Picture 7"/>
+                    <pic:cNvPicPr>
+                      <a:picLocks noChangeAspect="1" noChangeArrowheads="1"/>
+                    </pic:cNvPicPr>
+                  </pic:nvPicPr>
+                  <pic:blipFill>
+                    <a:blip r:embed="rId14" cstate="print">
+                      <a:extLst>
+                        <a:ext uri="{28A0092B-C50C-407E-A947-70E740481C1C}">
+                          <a14:useLocalDpi xmlns:a14="http://schemas.microsoft.com/office/drawing/2010/main" val="0"/>
+                        </a:ext>
+                      </a:extLst>
+                    </a:blip>
+                    <a:srcRect/>
+                    <a:stretch>
+                      <a:fillRect/>
+                    </a:stretch>
+                  </pic:blipFill>
+                  <pic:spPr bwMode="auto">
+                    <a:xfrm>
+                      <a:off x="0" y="0"/>
+                      <a:ext cx="1587500" cy="3523699"/>
+                    </a:xfrm>
+                    <a:prstGeom prst="rect">
+                      <a:avLst/>
+                    </a:prstGeom>
+                    <a:noFill/>
+                    <a:ln>
+                      <a:noFill/>
+                    </a:ln>
+                  </pic:spPr>
+                </pic:pic>
+              </a:graphicData>
+            </a:graphic>
+            <wp14:sizeRelH relativeFrom="margin">
+              <wp14:pctWidth>0</wp14:pctWidth>
+            </wp14:sizeRelH>
+            <wp14:sizeRelV relativeFrom="margin">
+              <wp14:pctHeight>0</wp14:pctHeight>
+            </wp14:sizeRelV>
+          </wp:anchor>
+        </w:drawing>
+      </w:r>
+    </w:p>
+    <w:p>
+      <w:pPr>
+        <w:rPr>
+          <w:szCs w:val="26"/>
+        </w:rPr>
+      </w:pPr>
+    </w:p>
+    <w:p>
+      <w:pPr>
+        <w:rPr>
+          <w:szCs w:val="26"/>
+        </w:rPr>
+      </w:pPr>
+    </w:p>
+    <w:p>
+      <w:pPr>
+        <w:rPr>
+          <w:szCs w:val="26"/>
+        </w:rPr>
+      </w:pPr>
+    </w:p>
+    <w:p>
+      <w:pPr>
+        <w:rPr>
+          <w:szCs w:val="26"/>
+        </w:rPr>
+      </w:pPr>
+    </w:p>
+    <w:p>
+      <w:pPr>
+        <w:rPr>
+          <w:szCs w:val="26"/>
+        </w:rPr>
+      </w:pPr>
+    </w:p>
+    <w:p>
+      <w:pPr>
+        <w:rPr>
+          <w:szCs w:val="26"/>
+        </w:rPr>
+      </w:pPr>
+    </w:p>
+    <w:p>
+      <w:pPr>
+        <w:rPr>
+          <w:szCs w:val="26"/>
+        </w:rPr>
+      </w:pPr>
+    </w:p>
+    <w:p>
+      <w:pPr>
+        <w:rPr>
+          <w:szCs w:val="26"/>
+        </w:rPr>
+      </w:pPr>
+    </w:p>
+    <w:p>
+      <w:pPr>
+        <w:rPr>
+          <w:szCs w:val="26"/>
+        </w:rPr>
+      </w:pPr>
+    </w:p>
+    <w:p>
+      <w:pPr>
+        <w:rPr>
+          <w:szCs w:val="26"/>
+        </w:rPr>
+      </w:pPr>
+    </w:p>
+    <w:p>
+      <w:pPr>
+        <w:rPr>
+          <w:szCs w:val="26"/>
+        </w:rPr>
+      </w:pPr>
+    </w:p>
+    <w:p>
+      <w:pPr>
+        <w:spacing w:line="360" w:lineRule="auto"/>
+        <w:jc w:val="both"/>
+        <w:rPr>
+          <w:szCs w:val="26"/>
+        </w:rPr>
+      </w:pPr>
+    </w:p>
+    <w:p>
+      <w:pPr>
+        <w:spacing w:line="360" w:lineRule="auto"/>
+        <w:jc w:val="both"/>
+        <w:rPr>
+          <w:szCs w:val="26"/>
+        </w:rPr>
+      </w:pPr>
+    </w:p>
+    <w:p>
+      <w:pPr>
+        <w:spacing w:line="360" w:lineRule="auto"/>
+        <w:jc w:val="both"/>
+        <w:rPr>
+          <w:szCs w:val="26"/>
+        </w:rPr>
+      </w:pPr>
+      <w:r>
+        <w:rPr>
+          <w:szCs w:val="26"/>
+        </w:rPr>
+        <w:t>Khi ứng dụng thành công kết nối đến thiết bị đo đạc, nó sẽ tự động đăng kí (subscribe) để nhận thông báo (notify) từ dịch vụ BLE của thiết bị. Điều này cho phép ứng dụng liên tục nhận dữ liệu mới từ thiết bị trong quá trình thu thập.</w:t>
+      </w:r>
+    </w:p>
+    <w:p>
+      <w:pPr>
+        <w:spacing w:line="360" w:lineRule="auto"/>
+        <w:jc w:val="both"/>
+        <w:rPr>
+          <w:szCs w:val="26"/>
+        </w:rPr>
+      </w:pPr>
+      <w:r>
+        <w:rPr>
+          <w:szCs w:val="26"/>
+        </w:rPr>
+        <w:t>Khi đã đăng kí, mỗi khi thiết bị gửi dữ liệu mới, ứng dụng sẽ nhận được thông báo (notify) và có thể xử lý dữ liệu đó để hiển thị lên biểu đồ sóng PPG. Việc nhận thông báo (notify) giúp ứng dụng liên tục cập nhật dữ liệu từ thiết bị, đảm bảo việc theo dõi sóng PPG và các thông số liên quan được thực hiện một cách chính xác và liên tục.</w:t>
+      </w:r>
+    </w:p>
+    <w:p>
+      <w:pPr>
+        <w:spacing w:line="360" w:lineRule="auto"/>
+        <w:jc w:val="both"/>
+        <w:rPr>
+          <w:szCs w:val="26"/>
+        </w:rPr>
+      </w:pPr>
+    </w:p>
+    <w:p>
+      <w:pPr>
+        <w:spacing w:line="360" w:lineRule="auto"/>
+        <w:jc w:val="both"/>
+        <w:rPr>
+          <w:szCs w:val="26"/>
+        </w:rPr>
+      </w:pPr>
+      <w:r>
+        <w:rPr>
+          <w:szCs w:val="26"/>
+        </w:rPr>
+        <w:lastRenderedPageBreak/>
+        <w:drawing>
+          <wp:anchor distT="0" distB="0" distL="114300" distR="114300" simplePos="0" relativeHeight="251668480" behindDoc="0" locked="0" layoutInCell="1" allowOverlap="1" wp14:anchorId="2AECA93C" wp14:editId="6AE94C7A">
+            <wp:simplePos x="0" y="0"/>
+            <wp:positionH relativeFrom="margin">
+              <wp:align>center</wp:align>
+            </wp:positionH>
+            <wp:positionV relativeFrom="paragraph">
+              <wp:posOffset>353695</wp:posOffset>
+            </wp:positionV>
+            <wp:extent cx="2667000" cy="2794000"/>
+            <wp:effectExtent l="0" t="0" r="0" b="6350"/>
+            <wp:wrapNone/>
+            <wp:docPr id="719587425" name="Picture 9"/>
+            <wp:cNvGraphicFramePr>
+              <a:graphicFrameLocks xmlns:a="http://schemas.openxmlformats.org/drawingml/2006/main" noChangeAspect="1"/>
+            </wp:cNvGraphicFramePr>
+            <a:graphic xmlns:a="http://schemas.openxmlformats.org/drawingml/2006/main">
+              <a:graphicData uri="http://schemas.openxmlformats.org/drawingml/2006/picture">
+                <pic:pic xmlns:pic="http://schemas.openxmlformats.org/drawingml/2006/picture">
+                  <pic:nvPicPr>
+                    <pic:cNvPr id="0" name="Picture 9"/>
+                    <pic:cNvPicPr>
+                      <a:picLocks noChangeAspect="1" noChangeArrowheads="1"/>
+                    </pic:cNvPicPr>
+                  </pic:nvPicPr>
+                  <pic:blipFill>
+                    <a:blip r:embed="rId15">
+                      <a:extLst>
+                        <a:ext uri="{28A0092B-C50C-407E-A947-70E740481C1C}">
+                          <a14:useLocalDpi xmlns:a14="http://schemas.microsoft.com/office/drawing/2010/main" val="0"/>
+                        </a:ext>
+                      </a:extLst>
+                    </a:blip>
+                    <a:srcRect/>
+                    <a:stretch>
+                      <a:fillRect/>
+                    </a:stretch>
+                  </pic:blipFill>
+                  <pic:spPr bwMode="auto">
+                    <a:xfrm>
+                      <a:off x="0" y="0"/>
+                      <a:ext cx="2667000" cy="2794000"/>
+                    </a:xfrm>
+                    <a:prstGeom prst="rect">
+                      <a:avLst/>
+                    </a:prstGeom>
+                    <a:noFill/>
+                    <a:ln>
+                      <a:noFill/>
+                    </a:ln>
+                  </pic:spPr>
+                </pic:pic>
+              </a:graphicData>
+            </a:graphic>
+            <wp14:sizeRelH relativeFrom="margin">
+              <wp14:pctWidth>0</wp14:pctWidth>
+            </wp14:sizeRelH>
+            <wp14:sizeRelV relativeFrom="margin">
+              <wp14:pctHeight>0</wp14:pctHeight>
+            </wp14:sizeRelV>
+          </wp:anchor>
+        </w:drawing>
+      </w:r>
+    </w:p>
+    <w:p>
+      <w:pPr>
+        <w:rPr>
+          <w:szCs w:val="26"/>
+        </w:rPr>
+      </w:pPr>
+    </w:p>
+    <w:p>
+      <w:pPr>
+        <w:rPr>
+          <w:szCs w:val="26"/>
+        </w:rPr>
+      </w:pPr>
+    </w:p>
+    <w:p>
+      <w:pPr>
+        <w:rPr>
+          <w:szCs w:val="26"/>
+        </w:rPr>
+      </w:pPr>
+    </w:p>
+    <w:p>
+      <w:pPr>
+        <w:rPr>
+          <w:szCs w:val="26"/>
+        </w:rPr>
+      </w:pPr>
+    </w:p>
+    <w:p>
+      <w:pPr>
+        <w:rPr>
+          <w:szCs w:val="26"/>
+        </w:rPr>
+      </w:pPr>
+    </w:p>
+    <w:p>
+      <w:pPr>
+        <w:rPr>
+          <w:szCs w:val="26"/>
+        </w:rPr>
+      </w:pPr>
+    </w:p>
+    <w:p>
+      <w:pPr>
+        <w:rPr>
+          <w:szCs w:val="26"/>
+        </w:rPr>
+      </w:pPr>
+    </w:p>
+    <w:p>
+      <w:pPr>
+        <w:rPr>
+          <w:szCs w:val="26"/>
+        </w:rPr>
+      </w:pPr>
+    </w:p>
+    <w:p>
+      <w:pPr>
+        <w:rPr>
+          <w:szCs w:val="26"/>
+        </w:rPr>
+      </w:pPr>
+    </w:p>
+    <w:p>
+      <w:pPr>
+        <w:rPr>
+          <w:szCs w:val="26"/>
+        </w:rPr>
+      </w:pPr>
+    </w:p>
+    <w:p>
+      <w:pPr>
+        <w:rPr>
+          <w:szCs w:val="26"/>
+        </w:rPr>
+      </w:pPr>
+    </w:p>
+    <w:p>
+      <w:pPr>
+        <w:spacing w:line="360" w:lineRule="auto"/>
+        <w:jc w:val="both"/>
+        <w:rPr>
+          <w:szCs w:val="26"/>
+        </w:rPr>
+      </w:pPr>
+      <w:r>
+        <w:rPr>
+          <w:szCs w:val="26"/>
+        </w:rPr>
+        <w:t>Sau khi đã đăng kí nhận thông báo đến ứng dụng hoạt động thu thập dữ liệu của thiết bị sẽ gửi các dữ dữ liệu đến ứng dụng thông qua cơ chế thông báo này. Đến lúc này, người dùng có thể thực hiện yêu cầu thu thập dữ liệu hoặc dừng thu thập dữ liệu bằng cách bấm vào các nút bấm có sẵn.</w:t>
+      </w:r>
+    </w:p>
+    <w:p>
+      <w:pPr>
+        <w:spacing w:line="360" w:lineRule="auto"/>
+        <w:jc w:val="both"/>
+        <w:rPr>
+          <w:szCs w:val="26"/>
+        </w:rPr>
+      </w:pPr>
+      <w:r>
+        <w:rPr>
+          <w:szCs w:val="26"/>
+        </w:rPr>
+        <w:drawing>
+          <wp:anchor distT="0" distB="0" distL="114300" distR="114300" simplePos="0" relativeHeight="251669504" behindDoc="0" locked="0" layoutInCell="1" allowOverlap="1" wp14:anchorId="1EBF50EF" wp14:editId="5BA2611C">
+            <wp:simplePos x="0" y="0"/>
+            <wp:positionH relativeFrom="column">
+              <wp:posOffset>1391920</wp:posOffset>
+            </wp:positionH>
+            <wp:positionV relativeFrom="paragraph">
+              <wp:posOffset>898525</wp:posOffset>
+            </wp:positionV>
+            <wp:extent cx="2686050" cy="3609085"/>
+            <wp:effectExtent l="0" t="0" r="0" b="0"/>
+            <wp:wrapNone/>
+            <wp:docPr id="939618945" name="Picture 10"/>
+            <wp:cNvGraphicFramePr>
+              <a:graphicFrameLocks xmlns:a="http://schemas.openxmlformats.org/drawingml/2006/main" noChangeAspect="1"/>
+            </wp:cNvGraphicFramePr>
+            <a:graphic xmlns:a="http://schemas.openxmlformats.org/drawingml/2006/main">
+              <a:graphicData uri="http://schemas.openxmlformats.org/drawingml/2006/picture">
+                <pic:pic xmlns:pic="http://schemas.openxmlformats.org/drawingml/2006/picture">
+                  <pic:nvPicPr>
+                    <pic:cNvPr id="0" name="Picture 10"/>
+                    <pic:cNvPicPr>
+                      <a:picLocks noChangeAspect="1" noChangeArrowheads="1"/>
+                    </pic:cNvPicPr>
+                  </pic:nvPicPr>
+                  <pic:blipFill>
+                    <a:blip r:embed="rId16">
+                      <a:extLst>
+                        <a:ext uri="{28A0092B-C50C-407E-A947-70E740481C1C}">
+                          <a14:useLocalDpi xmlns:a14="http://schemas.microsoft.com/office/drawing/2010/main" val="0"/>
+                        </a:ext>
+                      </a:extLst>
+                    </a:blip>
+                    <a:srcRect/>
+                    <a:stretch>
+                      <a:fillRect/>
+                    </a:stretch>
+                  </pic:blipFill>
+                  <pic:spPr bwMode="auto">
+                    <a:xfrm>
+                      <a:off x="0" y="0"/>
+                      <a:ext cx="2686050" cy="3609085"/>
+                    </a:xfrm>
+                    <a:prstGeom prst="rect">
+                      <a:avLst/>
+                    </a:prstGeom>
+                    <a:noFill/>
+                    <a:ln>
+                      <a:noFill/>
+                    </a:ln>
+                  </pic:spPr>
+                </pic:pic>
+              </a:graphicData>
+            </a:graphic>
+            <wp14:sizeRelH relativeFrom="margin">
+              <wp14:pctWidth>0</wp14:pctWidth>
+            </wp14:sizeRelH>
+            <wp14:sizeRelV relativeFrom="margin">
+              <wp14:pctHeight>0</wp14:pctHeight>
+            </wp14:sizeRelV>
+          </wp:anchor>
+        </w:drawing>
+      </w:r>
+      <w:r>
+        <w:rPr>
+          <w:szCs w:val="26"/>
+        </w:rPr>
+        <w:t>Khi người dùng bấm vào nút "Start", ứng dụng sẽ phát hiện sự kiện nhấn nút và thực hiện ghi mã lệnh bắt đầu thu thập dữ liệu (0x0801100A) vào thuộc tính yêu cầu (request characteristic), sau đó gửi yêu cầu này đến thiết bị.</w:t>
+      </w:r>
+    </w:p>
+    <w:p>
+      <w:pPr>
+        <w:spacing w:line="360" w:lineRule="auto"/>
+        <w:jc w:val="both"/>
+        <w:rPr>
+          <w:szCs w:val="26"/>
+        </w:rPr>
+      </w:pPr>
+    </w:p>
+    <w:p>
+      <w:pPr>
+        <w:spacing w:line="360" w:lineRule="auto"/>
+        <w:jc w:val="both"/>
+        <w:rPr>
+          <w:szCs w:val="26"/>
+        </w:rPr>
+      </w:pPr>
+    </w:p>
+    <w:p>
+      <w:pPr>
+        <w:spacing w:line="360" w:lineRule="auto"/>
+        <w:jc w:val="both"/>
+        <w:rPr>
+          <w:szCs w:val="26"/>
+        </w:rPr>
+      </w:pPr>
+    </w:p>
+    <w:p>
+      <w:pPr>
+        <w:spacing w:line="360" w:lineRule="auto"/>
+        <w:jc w:val="both"/>
+        <w:rPr>
+          <w:szCs w:val="26"/>
+        </w:rPr>
+      </w:pPr>
+    </w:p>
+    <w:p>
+      <w:pPr>
+        <w:spacing w:line="360" w:lineRule="auto"/>
+        <w:jc w:val="both"/>
+        <w:rPr>
+          <w:szCs w:val="26"/>
+        </w:rPr>
+      </w:pPr>
+    </w:p>
+    <w:p>
+      <w:pPr>
+        <w:spacing w:line="360" w:lineRule="auto"/>
+        <w:jc w:val="both"/>
+        <w:rPr>
+          <w:szCs w:val="26"/>
+        </w:rPr>
+      </w:pPr>
+    </w:p>
+    <w:p>
+      <w:pPr>
+        <w:spacing w:line="360" w:lineRule="auto"/>
+        <w:jc w:val="both"/>
+        <w:rPr>
+          <w:szCs w:val="26"/>
+        </w:rPr>
+      </w:pPr>
+    </w:p>
+    <w:p>
+      <w:pPr>
+        <w:spacing w:line="360" w:lineRule="auto"/>
+        <w:jc w:val="both"/>
+        <w:rPr>
+          <w:szCs w:val="26"/>
+        </w:rPr>
+      </w:pPr>
+    </w:p>
+    <w:p>
+      <w:pPr>
+        <w:spacing w:line="360" w:lineRule="auto"/>
+        <w:jc w:val="both"/>
+        <w:rPr>
+          <w:szCs w:val="26"/>
+        </w:rPr>
+      </w:pPr>
+    </w:p>
+    <w:p>
+      <w:pPr>
+        <w:spacing w:line="360" w:lineRule="auto"/>
+        <w:jc w:val="both"/>
+        <w:rPr>
+          <w:szCs w:val="26"/>
+        </w:rPr>
+      </w:pPr>
+      <w:r>
+        <w:rPr>
+          <w:szCs w:val="26"/>
+        </w:rPr>
+        <w:lastRenderedPageBreak/>
+        <w:t>Khi thiết bị nhận được yêu cầu lệnh bắt đầu thu thập dữ liệu, nó sẽ chuyển sang chế độ thu thập dữ liệu liên tục và kích hoạt hoạt động của AF</w:t>
+      </w:r>
+      <w:r>
+        <w:rPr>
+          <w:szCs w:val="26"/>
+        </w:rPr>
+        <w:t>E</w:t>
+      </w:r>
+      <w:r>
+        <w:rPr>
+          <w:szCs w:val="26"/>
+        </w:rPr>
+        <w:t>4420. Thiết bị sẽ đọc dữ liệu thô từ cảm biến và thông báo liên tục dữ liệu này về ứng dụng di động để có thể được biểu diễn dưới dạng sóng tín hiệu PPG.</w:t>
+      </w:r>
+    </w:p>
+    <w:p>
+      <w:pPr>
+        <w:spacing w:line="360" w:lineRule="auto"/>
+        <w:jc w:val="both"/>
+        <w:rPr>
+          <w:szCs w:val="26"/>
+        </w:rPr>
+      </w:pPr>
+      <w:r>
+        <w:rPr>
+          <w:szCs w:val="26"/>
+        </w:rPr>
+        <w:drawing>
+          <wp:anchor distT="0" distB="0" distL="114300" distR="114300" simplePos="0" relativeHeight="251671552" behindDoc="0" locked="0" layoutInCell="1" allowOverlap="1" wp14:anchorId="064C5634" wp14:editId="0E11D62A">
+            <wp:simplePos x="0" y="0"/>
+            <wp:positionH relativeFrom="page">
+              <wp:align>center</wp:align>
+            </wp:positionH>
+            <wp:positionV relativeFrom="paragraph">
+              <wp:posOffset>191770</wp:posOffset>
+            </wp:positionV>
+            <wp:extent cx="3310158" cy="2006600"/>
+            <wp:effectExtent l="0" t="0" r="5080" b="0"/>
+            <wp:wrapNone/>
+            <wp:docPr id="662104010" name="Picture 12"/>
+            <wp:cNvGraphicFramePr>
+              <a:graphicFrameLocks xmlns:a="http://schemas.openxmlformats.org/drawingml/2006/main" noChangeAspect="1"/>
+            </wp:cNvGraphicFramePr>
+            <a:graphic xmlns:a="http://schemas.openxmlformats.org/drawingml/2006/main">
+              <a:graphicData uri="http://schemas.openxmlformats.org/drawingml/2006/picture">
+                <pic:pic xmlns:pic="http://schemas.openxmlformats.org/drawingml/2006/picture">
+                  <pic:nvPicPr>
+                    <pic:cNvPr id="0" name="Picture 12"/>
+                    <pic:cNvPicPr>
+                      <a:picLocks noChangeAspect="1" noChangeArrowheads="1"/>
+                    </pic:cNvPicPr>
+                  </pic:nvPicPr>
+                  <pic:blipFill>
+                    <a:blip r:embed="rId17">
+                      <a:extLst>
+                        <a:ext uri="{28A0092B-C50C-407E-A947-70E740481C1C}">
+                          <a14:useLocalDpi xmlns:a14="http://schemas.microsoft.com/office/drawing/2010/main" val="0"/>
+                        </a:ext>
+                      </a:extLst>
+                    </a:blip>
+                    <a:srcRect/>
+                    <a:stretch>
+                      <a:fillRect/>
+                    </a:stretch>
+                  </pic:blipFill>
+                  <pic:spPr bwMode="auto">
+                    <a:xfrm>
+                      <a:off x="0" y="0"/>
+                      <a:ext cx="3310158" cy="2006600"/>
+                    </a:xfrm>
+                    <a:prstGeom prst="rect">
+                      <a:avLst/>
+                    </a:prstGeom>
+                    <a:noFill/>
+                    <a:ln>
+                      <a:noFill/>
+                    </a:ln>
+                  </pic:spPr>
+                </pic:pic>
+              </a:graphicData>
+            </a:graphic>
+            <wp14:sizeRelH relativeFrom="margin">
+              <wp14:pctWidth>0</wp14:pctWidth>
+            </wp14:sizeRelH>
+            <wp14:sizeRelV relativeFrom="margin">
+              <wp14:pctHeight>0</wp14:pctHeight>
+            </wp14:sizeRelV>
+          </wp:anchor>
+        </w:drawing>
+      </w:r>
+    </w:p>
+    <w:p>
+      <w:pPr>
+        <w:spacing w:line="360" w:lineRule="auto"/>
+        <w:jc w:val="both"/>
+        <w:rPr>
+          <w:szCs w:val="26"/>
+        </w:rPr>
+      </w:pPr>
+    </w:p>
+    <w:p>
+      <w:pPr>
+        <w:spacing w:line="360" w:lineRule="auto"/>
+        <w:jc w:val="both"/>
+        <w:rPr>
+          <w:szCs w:val="26"/>
+        </w:rPr>
+      </w:pPr>
+    </w:p>
+    <w:p>
+      <w:pPr>
+        <w:spacing w:line="360" w:lineRule="auto"/>
+        <w:jc w:val="both"/>
+        <w:rPr>
+          <w:szCs w:val="26"/>
+        </w:rPr>
+      </w:pPr>
+    </w:p>
+    <w:p>
+      <w:pPr>
+        <w:spacing w:line="360" w:lineRule="auto"/>
+        <w:jc w:val="both"/>
+        <w:rPr>
+          <w:szCs w:val="26"/>
+        </w:rPr>
+      </w:pPr>
+    </w:p>
+    <w:p>
+      <w:pPr>
+        <w:spacing w:line="360" w:lineRule="auto"/>
+        <w:jc w:val="both"/>
+        <w:rPr>
+          <w:szCs w:val="26"/>
+        </w:rPr>
+      </w:pPr>
+    </w:p>
+    <w:p>
+      <w:pPr>
+        <w:spacing w:line="360" w:lineRule="auto"/>
+        <w:jc w:val="both"/>
+        <w:rPr>
+          <w:szCs w:val="26"/>
+        </w:rPr>
+      </w:pPr>
+    </w:p>
+    <w:p>
+      <w:pPr>
+        <w:spacing w:line="360" w:lineRule="auto"/>
+        <w:jc w:val="both"/>
+        <w:rPr>
+          <w:szCs w:val="26"/>
+        </w:rPr>
+      </w:pPr>
+      <w:r>
+        <w:rPr>
+          <w:szCs w:val="26"/>
+        </w:rPr>
+        <w:t>Qua đó, quá trình thu thập dữ liệu diễn ra liên tục và thông tin về dữ liệu thô được chuyển đến ứng dụng để tạo ra biểu đồ sóng PPG. Điều này cho phép người dùng theo dõi và đánh giá tín hiệu PPG một cách thuận tiện và chính xác.</w:t>
+      </w:r>
+    </w:p>
+    <w:p>
+      <w:pPr>
+        <w:spacing w:line="360" w:lineRule="auto"/>
+        <w:jc w:val="both"/>
+        <w:rPr>
+          <w:szCs w:val="26"/>
+        </w:rPr>
+      </w:pPr>
+      <w:r>
+        <w:rPr>
+          <w:szCs w:val="26"/>
+        </w:rPr>
+        <w:drawing>
+          <wp:anchor distT="0" distB="0" distL="114300" distR="114300" simplePos="0" relativeHeight="251670528" behindDoc="0" locked="0" layoutInCell="1" allowOverlap="1" wp14:anchorId="02AC6C3F" wp14:editId="7B4DD5FA">
+            <wp:simplePos x="0" y="0"/>
+            <wp:positionH relativeFrom="page">
+              <wp:posOffset>3275965</wp:posOffset>
+            </wp:positionH>
+            <wp:positionV relativeFrom="paragraph">
+              <wp:posOffset>104140</wp:posOffset>
+            </wp:positionV>
+            <wp:extent cx="1580515" cy="3511550"/>
+            <wp:effectExtent l="0" t="0" r="635" b="0"/>
+            <wp:wrapNone/>
+            <wp:docPr id="1346364338" name="Picture 11"/>
+            <wp:cNvGraphicFramePr>
+              <a:graphicFrameLocks xmlns:a="http://schemas.openxmlformats.org/drawingml/2006/main" noChangeAspect="1"/>
+            </wp:cNvGraphicFramePr>
+            <a:graphic xmlns:a="http://schemas.openxmlformats.org/drawingml/2006/main">
+              <a:graphicData uri="http://schemas.openxmlformats.org/drawingml/2006/picture">
+                <pic:pic xmlns:pic="http://schemas.openxmlformats.org/drawingml/2006/picture">
+                  <pic:nvPicPr>
+                    <pic:cNvPr id="0" name="Picture 11"/>
+                    <pic:cNvPicPr>
+                      <a:picLocks noChangeAspect="1" noChangeArrowheads="1"/>
+                    </pic:cNvPicPr>
+                  </pic:nvPicPr>
+                  <pic:blipFill>
+                    <a:blip r:embed="rId18" cstate="print">
+                      <a:extLst>
+                        <a:ext uri="{28A0092B-C50C-407E-A947-70E740481C1C}">
+                          <a14:useLocalDpi xmlns:a14="http://schemas.microsoft.com/office/drawing/2010/main" val="0"/>
+                        </a:ext>
+                      </a:extLst>
+                    </a:blip>
+                    <a:srcRect/>
+                    <a:stretch>
+                      <a:fillRect/>
+                    </a:stretch>
+                  </pic:blipFill>
+                  <pic:spPr bwMode="auto">
+                    <a:xfrm>
+                      <a:off x="0" y="0"/>
+                      <a:ext cx="1580515" cy="3511550"/>
+                    </a:xfrm>
+                    <a:prstGeom prst="rect">
+                      <a:avLst/>
+                    </a:prstGeom>
+                    <a:noFill/>
+                    <a:ln>
+                      <a:noFill/>
+                    </a:ln>
+                  </pic:spPr>
+                </pic:pic>
+              </a:graphicData>
+            </a:graphic>
+            <wp14:sizeRelH relativeFrom="margin">
+              <wp14:pctWidth>0</wp14:pctWidth>
+            </wp14:sizeRelH>
+            <wp14:sizeRelV relativeFrom="margin">
+              <wp14:pctHeight>0</wp14:pctHeight>
+            </wp14:sizeRelV>
+          </wp:anchor>
+        </w:drawing>
+      </w:r>
+    </w:p>
+    <w:p>
+      <w:pPr>
+        <w:spacing w:line="360" w:lineRule="auto"/>
+        <w:jc w:val="both"/>
+        <w:rPr>
+          <w:szCs w:val="26"/>
+        </w:rPr>
+      </w:pPr>
+    </w:p>
+    <w:p>
+      <w:pPr>
+        <w:spacing w:line="360" w:lineRule="auto"/>
+        <w:jc w:val="both"/>
+        <w:rPr>
+          <w:szCs w:val="26"/>
+        </w:rPr>
+      </w:pPr>
+    </w:p>
+    <w:p>
+      <w:pPr>
+        <w:spacing w:line="360" w:lineRule="auto"/>
+        <w:jc w:val="both"/>
+        <w:rPr>
+          <w:szCs w:val="26"/>
+        </w:rPr>
+      </w:pPr>
+    </w:p>
+    <w:p>
+      <w:pPr>
+        <w:spacing w:line="360" w:lineRule="auto"/>
+        <w:jc w:val="both"/>
+        <w:rPr>
+          <w:szCs w:val="26"/>
+        </w:rPr>
+      </w:pPr>
+    </w:p>
+    <w:p>
+      <w:pPr>
+        <w:spacing w:line="360" w:lineRule="auto"/>
+        <w:jc w:val="both"/>
+        <w:rPr>
+          <w:szCs w:val="26"/>
+        </w:rPr>
+      </w:pPr>
+    </w:p>
+    <w:p>
+      <w:pPr>
+        <w:spacing w:line="360" w:lineRule="auto"/>
+        <w:jc w:val="both"/>
+        <w:rPr>
+          <w:szCs w:val="26"/>
+        </w:rPr>
+      </w:pPr>
+    </w:p>
+    <w:p>
+      <w:pPr>
+        <w:spacing w:line="360" w:lineRule="auto"/>
+        <w:jc w:val="both"/>
+        <w:rPr>
+          <w:szCs w:val="26"/>
+        </w:rPr>
+      </w:pPr>
+    </w:p>
+    <w:p>
+      <w:pPr>
+        <w:spacing w:line="360" w:lineRule="auto"/>
+        <w:jc w:val="both"/>
+        <w:rPr>
+          <w:szCs w:val="26"/>
+        </w:rPr>
+      </w:pPr>
+    </w:p>
+    <w:p>
+      <w:pPr>
+        <w:spacing w:line="360" w:lineRule="auto"/>
+        <w:jc w:val="both"/>
+        <w:rPr>
+          <w:szCs w:val="26"/>
+        </w:rPr>
+      </w:pPr>
+    </w:p>
+    <w:p>
+      <w:pPr>
+        <w:spacing w:line="360" w:lineRule="auto"/>
+        <w:jc w:val="both"/>
+        <w:rPr>
+          <w:szCs w:val="26"/>
+        </w:rPr>
+      </w:pPr>
+      <w:r>
+        <w:rPr>
+          <w:szCs w:val="26"/>
+        </w:rPr>
+        <w:lastRenderedPageBreak/>
+        <w:t xml:space="preserve">Khi người dùng bấm vào nút “Stop”, một sự kiện nút nhấn cũng được phát hiện, sự kiện này sẽ </w:t>
+      </w:r>
+      <w:r>
+        <w:rPr>
+          <w:szCs w:val="26"/>
+        </w:rPr>
+        <w:t xml:space="preserve">ghi mã lệnh </w:t>
+      </w:r>
+      <w:r>
+        <w:rPr>
+          <w:szCs w:val="26"/>
+        </w:rPr>
+        <w:t>dừng</w:t>
+      </w:r>
+      <w:r>
+        <w:rPr>
+          <w:szCs w:val="26"/>
+        </w:rPr>
+        <w:t xml:space="preserve"> thu thập dữ liệu (0x0801100</w:t>
+      </w:r>
+      <w:r>
+        <w:rPr>
+          <w:szCs w:val="26"/>
+        </w:rPr>
+        <w:t>B</w:t>
+      </w:r>
+      <w:r>
+        <w:rPr>
+          <w:szCs w:val="26"/>
+        </w:rPr>
+        <w:t>)</w:t>
+      </w:r>
+      <w:r>
+        <w:rPr>
+          <w:szCs w:val="26"/>
+        </w:rPr>
+        <w:t xml:space="preserve"> </w:t>
+      </w:r>
+      <w:r>
+        <w:rPr>
+          <w:szCs w:val="26"/>
+        </w:rPr>
+        <w:t>vào thuộc tính yêu cầu (request characteristic.</w:t>
+      </w:r>
+    </w:p>
+    <w:p>
+      <w:pPr>
+        <w:spacing w:line="360" w:lineRule="auto"/>
+        <w:jc w:val="both"/>
+        <w:rPr>
+          <w:szCs w:val="26"/>
+        </w:rPr>
+      </w:pPr>
+      <w:r>
+        <w:rPr>
+          <w:szCs w:val="26"/>
+        </w:rPr>
+        <w:t>Lúc này, thiết bị sẽ trở lại trạng thái chờ đợi bình thường. Các thông báo dữ liệu từ thiết bị</w:t>
+      </w:r>
+      <w:r>
+        <w:rPr>
+          <w:szCs w:val="26"/>
+        </w:rPr>
+        <w:t xml:space="preserve"> </w:t>
+      </w:r>
+      <w:r>
+        <w:rPr>
+          <w:szCs w:val="26"/>
+        </w:rPr>
+        <w:t>sẽ không còn xuất hiện trên màn hình và người dùng không thể theo dõi tín hiệu PPG trong thời gian này.</w:t>
+      </w:r>
+    </w:p>
+    <w:p>
+      <w:pPr>
+        <w:spacing w:line="360" w:lineRule="auto"/>
+        <w:jc w:val="both"/>
+        <w:rPr>
+          <w:szCs w:val="26"/>
+        </w:rPr>
+      </w:pPr>
+      <w:r>
+        <w:rPr>
+          <w:szCs w:val="26"/>
+        </w:rPr>
+        <w:t>Việc dừng thu thập dữ liệu cho phép người dùng tạm dừng quá trình theo dõi tín hiệu PPG khi cần thiết và trở lại hoạt động thu thập dữ liệu khi cần thi</w:t>
+      </w:r>
+      <w:r>
+        <w:rPr>
+          <w:szCs w:val="26"/>
+        </w:rPr>
+        <w:t>ết</w:t>
+      </w:r>
+      <w:r>
+        <w:rPr>
+          <w:szCs w:val="26"/>
+        </w:rPr>
+        <w:t>.</w:t>
+      </w:r>
+    </w:p>
+    <w:p>
+      <w:pPr>
+        <w:spacing w:line="360" w:lineRule="auto"/>
+        <w:jc w:val="both"/>
+        <w:rPr>
+          <w:szCs w:val="26"/>
+        </w:rPr>
+      </w:pPr>
+      <w:r>
+        <w:rPr>
+          <w:szCs w:val="26"/>
+        </w:rPr>
+        <w:drawing>
+          <wp:anchor distT="0" distB="0" distL="114300" distR="114300" simplePos="0" relativeHeight="251672576" behindDoc="0" locked="0" layoutInCell="1" allowOverlap="1" wp14:anchorId="5F9ED864" wp14:editId="251175DE">
+            <wp:simplePos x="0" y="0"/>
+            <wp:positionH relativeFrom="margin">
+              <wp:align>center</wp:align>
+            </wp:positionH>
+            <wp:positionV relativeFrom="paragraph">
+              <wp:posOffset>107315</wp:posOffset>
+            </wp:positionV>
+            <wp:extent cx="2603500" cy="3498174"/>
+            <wp:effectExtent l="0" t="0" r="6350" b="7620"/>
+            <wp:wrapNone/>
+            <wp:docPr id="1131296186" name="Picture 13"/>
+            <wp:cNvGraphicFramePr>
+              <a:graphicFrameLocks xmlns:a="http://schemas.openxmlformats.org/drawingml/2006/main" noChangeAspect="1"/>
+            </wp:cNvGraphicFramePr>
+            <a:graphic xmlns:a="http://schemas.openxmlformats.org/drawingml/2006/main">
+              <a:graphicData uri="http://schemas.openxmlformats.org/drawingml/2006/picture">
+                <pic:pic xmlns:pic="http://schemas.openxmlformats.org/drawingml/2006/picture">
+                  <pic:nvPicPr>
+                    <pic:cNvPr id="0" name="Picture 13"/>
+                    <pic:cNvPicPr>
+                      <a:picLocks noChangeAspect="1" noChangeArrowheads="1"/>
+                    </pic:cNvPicPr>
+                  </pic:nvPicPr>
+                  <pic:blipFill>
+                    <a:blip r:embed="rId19">
+                      <a:extLst>
+                        <a:ext uri="{28A0092B-C50C-407E-A947-70E740481C1C}">
+                          <a14:useLocalDpi xmlns:a14="http://schemas.microsoft.com/office/drawing/2010/main" val="0"/>
+                        </a:ext>
+                      </a:extLst>
+                    </a:blip>
+                    <a:srcRect/>
+                    <a:stretch>
+                      <a:fillRect/>
+                    </a:stretch>
+                  </pic:blipFill>
+                  <pic:spPr bwMode="auto">
+                    <a:xfrm>
+                      <a:off x="0" y="0"/>
+                      <a:ext cx="2603500" cy="3498174"/>
+                    </a:xfrm>
+                    <a:prstGeom prst="rect">
+                      <a:avLst/>
+                    </a:prstGeom>
+                    <a:noFill/>
+                    <a:ln>
+                      <a:noFill/>
+                    </a:ln>
+                  </pic:spPr>
+                </pic:pic>
+              </a:graphicData>
+            </a:graphic>
+            <wp14:sizeRelH relativeFrom="margin">
+              <wp14:pctWidth>0</wp14:pctWidth>
+            </wp14:sizeRelH>
+            <wp14:sizeRelV relativeFrom="margin">
+              <wp14:pctHeight>0</wp14:pctHeight>
+            </wp14:sizeRelV>
+          </wp:anchor>
+        </w:drawing>
+      </w:r>
+    </w:p>
+    <w:p>
+      <w:pPr>
+        <w:spacing w:line="360" w:lineRule="auto"/>
+        <w:jc w:val="both"/>
+        <w:rPr>
+          <w:szCs w:val="26"/>
+        </w:rPr>
+      </w:pPr>
+    </w:p>
+    <w:p>
+      <w:pPr>
+        <w:rPr>
+          <w:szCs w:val="26"/>
+        </w:rPr>
+      </w:pPr>
+    </w:p>
+    <w:p>
+      <w:pPr>
+        <w:rPr>
+          <w:szCs w:val="26"/>
+        </w:rPr>
+      </w:pPr>
+    </w:p>
+    <w:p>
+      <w:pPr>
+        <w:rPr>
+          <w:szCs w:val="26"/>
+        </w:rPr>
+      </w:pPr>
+    </w:p>
+    <w:p>
+      <w:pPr>
+        <w:rPr>
+          <w:szCs w:val="26"/>
+        </w:rPr>
+      </w:pPr>
+    </w:p>
+    <w:p>
+      <w:pPr>
+        <w:rPr>
+          <w:szCs w:val="26"/>
+        </w:rPr>
+      </w:pPr>
+    </w:p>
+    <w:p>
+      <w:pPr>
+        <w:rPr>
+          <w:szCs w:val="26"/>
+        </w:rPr>
+      </w:pPr>
+    </w:p>
+    <w:p>
+      <w:pPr>
+        <w:rPr>
+          <w:szCs w:val="26"/>
+        </w:rPr>
+      </w:pPr>
+    </w:p>
+    <w:p>
+      <w:pPr>
+        <w:rPr>
+          <w:szCs w:val="26"/>
+        </w:rPr>
+      </w:pPr>
+    </w:p>
+    <w:p>
+      <w:pPr>
+        <w:rPr>
+          <w:szCs w:val="26"/>
+        </w:rPr>
+      </w:pPr>
+    </w:p>
+    <w:p>
+      <w:pPr>
+        <w:rPr>
+          <w:szCs w:val="26"/>
+        </w:rPr>
+      </w:pPr>
+    </w:p>
+    <w:p>
+      <w:pPr>
+        <w:rPr>
+          <w:szCs w:val="26"/>
+        </w:rPr>
+      </w:pPr>
+    </w:p>
+    <w:p>
+      <w:pPr>
+        <w:rPr>
+          <w:szCs w:val="26"/>
+        </w:rPr>
+      </w:pPr>
+    </w:p>
+    <w:p>
+      <w:pPr>
+        <w:rPr>
+          <w:szCs w:val="26"/>
+        </w:rPr>
+      </w:pPr>
+    </w:p>
+    <w:p>
+      <w:pPr>
+        <w:rPr>
+          <w:szCs w:val="26"/>
+        </w:rPr>
+      </w:pPr>
+    </w:p>
+    <w:p>
+      <w:pPr>
+        <w:rPr>
+          <w:szCs w:val="26"/>
+        </w:rPr>
+      </w:pPr>
+    </w:p>
+    <w:p>
+      <w:pPr>
+        <w:rPr>
+          <w:szCs w:val="26"/>
+        </w:rPr>
+      </w:pPr>
+    </w:p>
+    <w:p>
+      <w:pPr>
+        <w:rPr>
+          <w:szCs w:val="26"/>
+        </w:rPr>
+      </w:pPr>
+    </w:p>
+    <w:p>
+      <w:pPr>
+        <w:rPr>
+          <w:szCs w:val="26"/>
+        </w:rPr>
+      </w:pPr>
+    </w:p>
+    <w:p>
+      <w:pPr>
+        <w:rPr>
+          <w:szCs w:val="26"/>
+        </w:rPr>
+      </w:pPr>
+    </w:p>
+    <w:p>
+      <w:pPr>
+        <w:rPr>
+          <w:szCs w:val="26"/>
+        </w:rPr>
+      </w:pPr>
+    </w:p>
+    <w:p>
+      <w:pPr>
         <w:rPr>
           <w:szCs w:val="26"/>
         </w:rPr>
@@ -2448,6 +4818,119 @@
 <file path=word/numbering.xml><?xml version="1.0" encoding="utf-8"?>
 <w:numbering xmlns:wpc="http://schemas.microsoft.com/office/word/2010/wordprocessingCanvas" xmlns:cx="http://schemas.microsoft.com/office/drawing/2014/chartex" xmlns:cx1="http://schemas.microsoft.com/office/drawing/2015/9/8/chartex" xmlns:cx2="http://schemas.microsoft.com/office/drawing/2015/10/21/chartex" xmlns:cx3="http://schemas.microsoft.com/office/drawing/2016/5/9/chartex" xmlns:cx4="http://schemas.microsoft.com/office/drawing/2016/5/10/chartex" xmlns:cx5="http://schemas.microsoft.com/office/drawing/2016/5/11/chartex" xmlns:cx6="http://schemas.microsoft.com/office/drawing/2016/5/12/chartex" xmlns:cx7="http://schemas.microsoft.com/office/drawing/2016/5/13/chartex" xmlns:cx8="http://schemas.microsoft.com/office/drawing/2016/5/14/chartex" xmlns:mc="http://schemas.openxmlformats.org/markup-compatibility/2006" xmlns:aink="http://schemas.microsoft.com/office/drawing/2016/ink" xmlns:am3d="http://schemas.microsoft.com/office/drawing/2017/model3d" xmlns:o="urn:schemas-microsoft-com:office:office" xmlns:oel="http://schemas.microsoft.com/office/2019/extlst" xmlns:r="http://schemas.openxmlformats.org/officeDocument/2006/relationships" xmlns:m="http://schemas.openxmlformats.org/officeDocument/2006/math" xmlns:v="urn:schemas-microsoft-com:vml" xmlns:wp14="http://schemas.microsoft.com/office/word/2010/wordprocessingDrawing" xmlns:wp="http://schemas.openxmlformats.org/drawingml/2006/wordprocessingDrawing" xmlns:w10="urn:schemas-microsoft-com:office:word" xmlns:w="http://schemas.openxmlformats.org/wordprocessingml/2006/main" xmlns:w14="http://schemas.microsoft.com/office/word/2010/wordml" xmlns:w15="http://schemas.microsoft.com/office/word/2012/wordml" xmlns:w16cex="http://schemas.microsoft.com/office/word/2018/wordml/cex" xmlns:w16cid="http://schemas.microsoft.com/office/word/2016/wordml/cid" xmlns:w16="http://schemas.microsoft.com/office/word/2018/wordml" xmlns:w16sdtdh="http://schemas.microsoft.com/office/word/2020/wordml/sdtdatahash" xmlns:w16se="http://schemas.microsoft.com/office/word/2015/wordml/symex" xmlns:wpg="http://schemas.microsoft.com/office/word/2010/wordprocessingGroup" xmlns:wpi="http://schemas.microsoft.com/office/word/2010/wordprocessingInk" xmlns:wne="http://schemas.microsoft.com/office/word/2006/wordml" xmlns:wps="http://schemas.microsoft.com/office/word/2010/wordprocessingShape" mc:Ignorable="w14 w15 w16se w16cid w16 w16cex w16sdtdh wp14">
   <w:abstractNum w:abstractNumId="0" w15:restartNumberingAfterBreak="0">
+    <w:nsid w:val="028A063C"/>
+    <w:multiLevelType w:val="hybridMultilevel"/>
+    <w:tmpl w:val="AB5ED9F2"/>
+    <w:lvl w:ilvl="0" w:tplc="04090005">
+      <w:start w:val="1"/>
+      <w:numFmt w:val="bullet"/>
+      <w:lvlText w:val=""/>
+      <w:lvlJc w:val="left"/>
+      <w:pPr>
+        <w:ind w:left="720" w:hanging="360"/>
+      </w:pPr>
+      <w:rPr>
+        <w:rFonts w:ascii="Wingdings" w:hAnsi="Wingdings" w:hint="default"/>
+      </w:rPr>
+    </w:lvl>
+    <w:lvl w:ilvl="1" w:tplc="04090003" w:tentative="1">
+      <w:start w:val="1"/>
+      <w:numFmt w:val="bullet"/>
+      <w:lvlText w:val="o"/>
+      <w:lvlJc w:val="left"/>
+      <w:pPr>
+        <w:ind w:left="1440" w:hanging="360"/>
+      </w:pPr>
+      <w:rPr>
+        <w:rFonts w:ascii="Courier New" w:hAnsi="Courier New" w:cs="Courier New" w:hint="default"/>
+      </w:rPr>
+    </w:lvl>
+    <w:lvl w:ilvl="2" w:tplc="04090005" w:tentative="1">
+      <w:start w:val="1"/>
+      <w:numFmt w:val="bullet"/>
+      <w:lvlText w:val=""/>
+      <w:lvlJc w:val="left"/>
+      <w:pPr>
+        <w:ind w:left="2160" w:hanging="360"/>
+      </w:pPr>
+      <w:rPr>
+        <w:rFonts w:ascii="Wingdings" w:hAnsi="Wingdings" w:hint="default"/>
+      </w:rPr>
+    </w:lvl>
+    <w:lvl w:ilvl="3" w:tplc="04090001" w:tentative="1">
+      <w:start w:val="1"/>
+      <w:numFmt w:val="bullet"/>
+      <w:lvlText w:val=""/>
+      <w:lvlJc w:val="left"/>
+      <w:pPr>
+        <w:ind w:left="2880" w:hanging="360"/>
+      </w:pPr>
+      <w:rPr>
+        <w:rFonts w:ascii="Symbol" w:hAnsi="Symbol" w:hint="default"/>
+      </w:rPr>
+    </w:lvl>
+    <w:lvl w:ilvl="4" w:tplc="04090003" w:tentative="1">
+      <w:start w:val="1"/>
+      <w:numFmt w:val="bullet"/>
+      <w:lvlText w:val="o"/>
+      <w:lvlJc w:val="left"/>
+      <w:pPr>
+        <w:ind w:left="3600" w:hanging="360"/>
+      </w:pPr>
+      <w:rPr>
+        <w:rFonts w:ascii="Courier New" w:hAnsi="Courier New" w:cs="Courier New" w:hint="default"/>
+      </w:rPr>
+    </w:lvl>
+    <w:lvl w:ilvl="5" w:tplc="04090005" w:tentative="1">
+      <w:start w:val="1"/>
+      <w:numFmt w:val="bullet"/>
+      <w:lvlText w:val=""/>
+      <w:lvlJc w:val="left"/>
+      <w:pPr>
+        <w:ind w:left="4320" w:hanging="360"/>
+      </w:pPr>
+      <w:rPr>
+        <w:rFonts w:ascii="Wingdings" w:hAnsi="Wingdings" w:hint="default"/>
+      </w:rPr>
+    </w:lvl>
+    <w:lvl w:ilvl="6" w:tplc="04090001" w:tentative="1">
+      <w:start w:val="1"/>
+      <w:numFmt w:val="bullet"/>
+      <w:lvlText w:val=""/>
+      <w:lvlJc w:val="left"/>
+      <w:pPr>
+        <w:ind w:left="5040" w:hanging="360"/>
+      </w:pPr>
+      <w:rPr>
+        <w:rFonts w:ascii="Symbol" w:hAnsi="Symbol" w:hint="default"/>
+      </w:rPr>
+    </w:lvl>
+    <w:lvl w:ilvl="7" w:tplc="04090003" w:tentative="1">
+      <w:start w:val="1"/>
+      <w:numFmt w:val="bullet"/>
+      <w:lvlText w:val="o"/>
+      <w:lvlJc w:val="left"/>
+      <w:pPr>
+        <w:ind w:left="5760" w:hanging="360"/>
+      </w:pPr>
+      <w:rPr>
+        <w:rFonts w:ascii="Courier New" w:hAnsi="Courier New" w:cs="Courier New" w:hint="default"/>
+      </w:rPr>
+    </w:lvl>
+    <w:lvl w:ilvl="8" w:tplc="04090005" w:tentative="1">
+      <w:start w:val="1"/>
+      <w:numFmt w:val="bullet"/>
+      <w:lvlText w:val=""/>
+      <w:lvlJc w:val="left"/>
+      <w:pPr>
+        <w:ind w:left="6480" w:hanging="360"/>
+      </w:pPr>
+      <w:rPr>
+        <w:rFonts w:ascii="Wingdings" w:hAnsi="Wingdings" w:hint="default"/>
+      </w:rPr>
+    </w:lvl>
+  </w:abstractNum>
+  <w:abstractNum w:abstractNumId="1" w15:restartNumberingAfterBreak="0">
     <w:nsid w:val="22B41BCB"/>
     <w:multiLevelType w:val="hybridMultilevel"/>
     <w:tmpl w:val="CCC41F76"/>
@@ -2560,7 +5043,120 @@
       </w:rPr>
     </w:lvl>
   </w:abstractNum>
-  <w:abstractNum w:abstractNumId="1" w15:restartNumberingAfterBreak="0">
+  <w:abstractNum w:abstractNumId="2" w15:restartNumberingAfterBreak="0">
+    <w:nsid w:val="2DD7568B"/>
+    <w:multiLevelType w:val="hybridMultilevel"/>
+    <w:tmpl w:val="E32CCA82"/>
+    <w:lvl w:ilvl="0" w:tplc="04090005">
+      <w:start w:val="1"/>
+      <w:numFmt w:val="bullet"/>
+      <w:lvlText w:val=""/>
+      <w:lvlJc w:val="left"/>
+      <w:pPr>
+        <w:ind w:left="720" w:hanging="360"/>
+      </w:pPr>
+      <w:rPr>
+        <w:rFonts w:ascii="Wingdings" w:hAnsi="Wingdings" w:hint="default"/>
+      </w:rPr>
+    </w:lvl>
+    <w:lvl w:ilvl="1" w:tplc="04090003" w:tentative="1">
+      <w:start w:val="1"/>
+      <w:numFmt w:val="bullet"/>
+      <w:lvlText w:val="o"/>
+      <w:lvlJc w:val="left"/>
+      <w:pPr>
+        <w:ind w:left="1440" w:hanging="360"/>
+      </w:pPr>
+      <w:rPr>
+        <w:rFonts w:ascii="Courier New" w:hAnsi="Courier New" w:cs="Courier New" w:hint="default"/>
+      </w:rPr>
+    </w:lvl>
+    <w:lvl w:ilvl="2" w:tplc="04090005" w:tentative="1">
+      <w:start w:val="1"/>
+      <w:numFmt w:val="bullet"/>
+      <w:lvlText w:val=""/>
+      <w:lvlJc w:val="left"/>
+      <w:pPr>
+        <w:ind w:left="2160" w:hanging="360"/>
+      </w:pPr>
+      <w:rPr>
+        <w:rFonts w:ascii="Wingdings" w:hAnsi="Wingdings" w:hint="default"/>
+      </w:rPr>
+    </w:lvl>
+    <w:lvl w:ilvl="3" w:tplc="04090001" w:tentative="1">
+      <w:start w:val="1"/>
+      <w:numFmt w:val="bullet"/>
+      <w:lvlText w:val=""/>
+      <w:lvlJc w:val="left"/>
+      <w:pPr>
+        <w:ind w:left="2880" w:hanging="360"/>
+      </w:pPr>
+      <w:rPr>
+        <w:rFonts w:ascii="Symbol" w:hAnsi="Symbol" w:hint="default"/>
+      </w:rPr>
+    </w:lvl>
+    <w:lvl w:ilvl="4" w:tplc="04090003" w:tentative="1">
+      <w:start w:val="1"/>
+      <w:numFmt w:val="bullet"/>
+      <w:lvlText w:val="o"/>
+      <w:lvlJc w:val="left"/>
+      <w:pPr>
+        <w:ind w:left="3600" w:hanging="360"/>
+      </w:pPr>
+      <w:rPr>
+        <w:rFonts w:ascii="Courier New" w:hAnsi="Courier New" w:cs="Courier New" w:hint="default"/>
+      </w:rPr>
+    </w:lvl>
+    <w:lvl w:ilvl="5" w:tplc="04090005" w:tentative="1">
+      <w:start w:val="1"/>
+      <w:numFmt w:val="bullet"/>
+      <w:lvlText w:val=""/>
+      <w:lvlJc w:val="left"/>
+      <w:pPr>
+        <w:ind w:left="4320" w:hanging="360"/>
+      </w:pPr>
+      <w:rPr>
+        <w:rFonts w:ascii="Wingdings" w:hAnsi="Wingdings" w:hint="default"/>
+      </w:rPr>
+    </w:lvl>
+    <w:lvl w:ilvl="6" w:tplc="04090001" w:tentative="1">
+      <w:start w:val="1"/>
+      <w:numFmt w:val="bullet"/>
+      <w:lvlText w:val=""/>
+      <w:lvlJc w:val="left"/>
+      <w:pPr>
+        <w:ind w:left="5040" w:hanging="360"/>
+      </w:pPr>
+      <w:rPr>
+        <w:rFonts w:ascii="Symbol" w:hAnsi="Symbol" w:hint="default"/>
+      </w:rPr>
+    </w:lvl>
+    <w:lvl w:ilvl="7" w:tplc="04090003" w:tentative="1">
+      <w:start w:val="1"/>
+      <w:numFmt w:val="bullet"/>
+      <w:lvlText w:val="o"/>
+      <w:lvlJc w:val="left"/>
+      <w:pPr>
+        <w:ind w:left="5760" w:hanging="360"/>
+      </w:pPr>
+      <w:rPr>
+        <w:rFonts w:ascii="Courier New" w:hAnsi="Courier New" w:cs="Courier New" w:hint="default"/>
+      </w:rPr>
+    </w:lvl>
+    <w:lvl w:ilvl="8" w:tplc="04090005" w:tentative="1">
+      <w:start w:val="1"/>
+      <w:numFmt w:val="bullet"/>
+      <w:lvlText w:val=""/>
+      <w:lvlJc w:val="left"/>
+      <w:pPr>
+        <w:ind w:left="6480" w:hanging="360"/>
+      </w:pPr>
+      <w:rPr>
+        <w:rFonts w:ascii="Wingdings" w:hAnsi="Wingdings" w:hint="default"/>
+      </w:rPr>
+    </w:lvl>
+  </w:abstractNum>
+  <w:abstractNum w:abstractNumId="3" w15:restartNumberingAfterBreak="0">
     <w:nsid w:val="38DA4C3D"/>
     <w:multiLevelType w:val="hybridMultilevel"/>
     <w:tmpl w:val="0E8A47D8"/>
@@ -2673,7 +5269,7 @@
       </w:rPr>
     </w:lvl>
   </w:abstractNum>
-  <w:abstractNum w:abstractNumId="2" w15:restartNumberingAfterBreak="0">
+  <w:abstractNum w:abstractNumId="4" w15:restartNumberingAfterBreak="0">
     <w:nsid w:val="3DAA742F"/>
     <w:multiLevelType w:val="hybridMultilevel"/>
     <w:tmpl w:val="0E58868A"/>
@@ -2786,7 +5382,7 @@
       </w:rPr>
     </w:lvl>
   </w:abstractNum>
-  <w:abstractNum w:abstractNumId="3" w15:restartNumberingAfterBreak="0">
+  <w:abstractNum w:abstractNumId="5" w15:restartNumberingAfterBreak="0">
     <w:nsid w:val="50093A33"/>
     <w:multiLevelType w:val="hybridMultilevel"/>
     <w:tmpl w:val="EDCC3040"/>
@@ -2899,7 +5495,7 @@
       </w:rPr>
     </w:lvl>
   </w:abstractNum>
-  <w:abstractNum w:abstractNumId="4" w15:restartNumberingAfterBreak="0">
+  <w:abstractNum w:abstractNumId="6" w15:restartNumberingAfterBreak="0">
     <w:nsid w:val="51EC7E5A"/>
     <w:multiLevelType w:val="hybridMultilevel"/>
     <w:tmpl w:val="4150E88C"/>
@@ -3012,7 +5608,7 @@
       </w:rPr>
     </w:lvl>
   </w:abstractNum>
-  <w:abstractNum w:abstractNumId="5" w15:restartNumberingAfterBreak="0">
+  <w:abstractNum w:abstractNumId="7" w15:restartNumberingAfterBreak="0">
     <w:nsid w:val="5DA37E1F"/>
     <w:multiLevelType w:val="hybridMultilevel"/>
     <w:tmpl w:val="5F48B50E"/>
@@ -3126,22 +5722,28 @@
     </w:lvl>
   </w:abstractNum>
   <w:num w:numId="1" w16cid:durableId="944580861">
-    <w:abstractNumId w:val="0"/>
+    <w:abstractNumId w:val="1"/>
   </w:num>
   <w:num w:numId="2" w16cid:durableId="997881315">
+    <w:abstractNumId w:val="6"/>
+  </w:num>
+  <w:num w:numId="3" w16cid:durableId="811099203">
+    <w:abstractNumId w:val="3"/>
+  </w:num>
+  <w:num w:numId="4" w16cid:durableId="813334037">
+    <w:abstractNumId w:val="5"/>
+  </w:num>
+  <w:num w:numId="5" w16cid:durableId="1419793097">
     <w:abstractNumId w:val="4"/>
   </w:num>
-  <w:num w:numId="3" w16cid:durableId="811099203">
-    <w:abstractNumId w:val="1"/>
+  <w:num w:numId="6" w16cid:durableId="1191145565">
+    <w:abstractNumId w:val="7"/>
   </w:num>
-  <w:num w:numId="4" w16cid:durableId="813334037">
-    <w:abstractNumId w:val="3"/>
-  </w:num>
-  <w:num w:numId="5" w16cid:durableId="1419793097">
+  <w:num w:numId="7" w16cid:durableId="1685664224">
     <w:abstractNumId w:val="2"/>
   </w:num>
-  <w:num w:numId="6" w16cid:durableId="1191145565">
-    <w:abstractNumId w:val="5"/>
+  <w:num w:numId="8" w16cid:durableId="912857028">
+    <w:abstractNumId w:val="0"/>
   </w:num>
 </w:numbering>
 </file>
@@ -3546,7 +6148,7 @@
   <w:style w:type="paragraph" w:default="1" w:styleId="Normal">
     <w:name w:val="Normal"/>
     <w:qFormat/>
-    <w:rsid w:val="004D6198"/>
+    <w:rsid w:val="00EE045A"/>
     <w:rPr>
       <w:rFonts w:ascii="Times New Roman" w:hAnsi="Times New Roman"/>
       <w:noProof/>

</xml_diff>